<commit_message>
Visiondokument extra points added
</commit_message>
<xml_diff>
--- a/Analysis/Visions Dokument.docx
+++ b/Analysis/Visions Dokument.docx
@@ -1,39 +1,276 @@
 
 <file path=word/document.xml><?xml version="1.0" encoding="utf-8"?>
-<w:document xmlns:wpc="http://schemas.microsoft.com/office/word/2010/wordprocessingCanvas" xmlns:mc="http://schemas.openxmlformats.org/markup-compatibility/2006" xmlns:o="urn:schemas-microsoft-com:office:office" xmlns:r="http://schemas.openxmlformats.org/officeDocument/2006/relationships" xmlns:m="http://schemas.openxmlformats.org/officeDocument/2006/math" xmlns:v="urn:schemas-microsoft-com:vml" xmlns:wp14="http://schemas.microsoft.com/office/word/2010/wordprocessingDrawing" xmlns:wp="http://schemas.openxmlformats.org/drawingml/2006/wordprocessingDrawing" xmlns:w10="urn:schemas-microsoft-com:office:word" xmlns:w="http://schemas.openxmlformats.org/wordprocessingml/2006/main" xmlns:w14="http://schemas.microsoft.com/office/word/2010/wordml" xmlns:w15="http://schemas.microsoft.com/office/word/2012/wordml" xmlns:wpg="http://schemas.microsoft.com/office/word/2010/wordprocessingGroup" xmlns:wpi="http://schemas.microsoft.com/office/word/2010/wordprocessingInk" xmlns:wne="http://schemas.microsoft.com/office/word/2006/wordml" xmlns:wps="http://schemas.microsoft.com/office/word/2010/wordprocessingShape" mc:Ignorable="w14 w15 wp14">
+<w:document xmlns:wpc="http://schemas.microsoft.com/office/word/2010/wordprocessingCanvas" xmlns:cx="http://schemas.microsoft.com/office/drawing/2014/chartex" xmlns:cx1="http://schemas.microsoft.com/office/drawing/2015/9/8/chartex" xmlns:mc="http://schemas.openxmlformats.org/markup-compatibility/2006" xmlns:o="urn:schemas-microsoft-com:office:office" xmlns:r="http://schemas.openxmlformats.org/officeDocument/2006/relationships" xmlns:m="http://schemas.openxmlformats.org/officeDocument/2006/math" xmlns:v="urn:schemas-microsoft-com:vml" xmlns:wp14="http://schemas.microsoft.com/office/word/2010/wordprocessingDrawing" xmlns:wp="http://schemas.openxmlformats.org/drawingml/2006/wordprocessingDrawing" xmlns:w10="urn:schemas-microsoft-com:office:word" xmlns:w="http://schemas.openxmlformats.org/wordprocessingml/2006/main" xmlns:w14="http://schemas.microsoft.com/office/word/2010/wordml" xmlns:w15="http://schemas.microsoft.com/office/word/2012/wordml" xmlns:w16se="http://schemas.microsoft.com/office/word/2015/wordml/symex" xmlns:wpg="http://schemas.microsoft.com/office/word/2010/wordprocessingGroup" xmlns:wpi="http://schemas.microsoft.com/office/word/2010/wordprocessingInk" xmlns:wne="http://schemas.microsoft.com/office/word/2006/wordml" xmlns:wps="http://schemas.microsoft.com/office/word/2010/wordprocessingShape" mc:Ignorable="w14 w15 w16se wp14">
   <w:body>
     <w:p>
       <w:pPr>
-        <w:rPr>
-          <w:lang w:val="da-DK"/>
-        </w:rPr>
-      </w:pPr>
-      <w:r>
-        <w:rPr>
-          <w:lang w:val="da-DK"/>
-        </w:rPr>
-        <w:t>Dette system er konstrueret til de brugere der ønsker at bestille flexture ved Midt</w:t>
-      </w:r>
-      <w:r>
-        <w:rPr>
-          <w:lang w:val="da-DK"/>
-        </w:rPr>
-        <w:t>T</w:t>
-      </w:r>
-      <w:r>
-        <w:rPr>
-          <w:lang w:val="da-DK"/>
-        </w:rPr>
-        <w:t xml:space="preserve">rafik ved hjælp af deres computere. Systemet indeholder alt hvad der er behov for at en bruger kan både udregne prisen, og bestille en flextur ved </w:t>
-      </w:r>
-      <w:r>
-        <w:rPr>
-          <w:lang w:val="da-DK"/>
-        </w:rPr>
-        <w:t>MidtTrafik</w:t>
-      </w:r>
+        <w:jc w:val="center"/>
+        <w:rPr>
+          <w:b/>
+          <w:sz w:val="36"/>
+          <w:lang w:val="da-DK"/>
+        </w:rPr>
+      </w:pPr>
+      <w:r>
+        <w:rPr>
+          <w:b/>
+          <w:sz w:val="36"/>
+          <w:lang w:val="da-DK"/>
+        </w:rPr>
+        <w:t>Vision</w:t>
+      </w:r>
+    </w:p>
+    <w:p>
+      <w:pPr>
+        <w:rPr>
+          <w:b/>
+          <w:sz w:val="24"/>
+          <w:lang w:val="da-DK"/>
+        </w:rPr>
+      </w:pPr>
+      <w:r>
+        <w:rPr>
+          <w:b/>
+          <w:sz w:val="24"/>
+          <w:lang w:val="da-DK"/>
+        </w:rPr>
+        <w:t>Revision History</w:t>
+      </w:r>
+    </w:p>
+    <w:tbl>
+      <w:tblPr>
+        <w:tblStyle w:val="TableGrid"/>
+        <w:tblW w:w="0" w:type="auto"/>
+        <w:tblLook w:val="04A0" w:firstRow="1" w:lastRow="0" w:firstColumn="1" w:lastColumn="0" w:noHBand="0" w:noVBand="1"/>
+      </w:tblPr>
+      <w:tblGrid>
+        <w:gridCol w:w="2254"/>
+        <w:gridCol w:w="2254"/>
+        <w:gridCol w:w="2254"/>
+        <w:gridCol w:w="2254"/>
+      </w:tblGrid>
+      <w:tr>
+        <w:tc>
+          <w:tcPr>
+            <w:tcW w:w="2254" w:type="dxa"/>
+          </w:tcPr>
+          <w:p>
+            <w:pPr>
+              <w:rPr>
+                <w:lang w:val="da-DK"/>
+              </w:rPr>
+            </w:pPr>
+            <w:r>
+              <w:rPr>
+                <w:lang w:val="da-DK"/>
+              </w:rPr>
+              <w:t>Version</w:t>
+            </w:r>
+          </w:p>
+        </w:tc>
+        <w:tc>
+          <w:tcPr>
+            <w:tcW w:w="2254" w:type="dxa"/>
+          </w:tcPr>
+          <w:p>
+            <w:pPr>
+              <w:rPr>
+                <w:lang w:val="da-DK"/>
+              </w:rPr>
+            </w:pPr>
+            <w:r>
+              <w:rPr>
+                <w:lang w:val="da-DK"/>
+              </w:rPr>
+              <w:t>Date</w:t>
+            </w:r>
+          </w:p>
+        </w:tc>
+        <w:tc>
+          <w:tcPr>
+            <w:tcW w:w="2254" w:type="dxa"/>
+          </w:tcPr>
+          <w:p>
+            <w:pPr>
+              <w:rPr>
+                <w:lang w:val="da-DK"/>
+              </w:rPr>
+            </w:pPr>
+            <w:r>
+              <w:rPr>
+                <w:lang w:val="da-DK"/>
+              </w:rPr>
+              <w:t>Description</w:t>
+            </w:r>
+          </w:p>
+        </w:tc>
+        <w:tc>
+          <w:tcPr>
+            <w:tcW w:w="2254" w:type="dxa"/>
+          </w:tcPr>
+          <w:p>
+            <w:pPr>
+              <w:rPr>
+                <w:lang w:val="da-DK"/>
+              </w:rPr>
+            </w:pPr>
+            <w:r>
+              <w:rPr>
+                <w:lang w:val="da-DK"/>
+              </w:rPr>
+              <w:t>Author</w:t>
+            </w:r>
+          </w:p>
+        </w:tc>
+      </w:tr>
+      <w:tr>
+        <w:tc>
+          <w:tcPr>
+            <w:tcW w:w="2254" w:type="dxa"/>
+          </w:tcPr>
+          <w:p>
+            <w:pPr>
+              <w:rPr>
+                <w:lang w:val="da-DK"/>
+              </w:rPr>
+            </w:pPr>
+            <w:r>
+              <w:rPr>
+                <w:lang w:val="da-DK"/>
+              </w:rPr>
+              <w:t>inception draft 1</w:t>
+            </w:r>
+          </w:p>
+        </w:tc>
+        <w:tc>
+          <w:tcPr>
+            <w:tcW w:w="2254" w:type="dxa"/>
+          </w:tcPr>
+          <w:p>
+            <w:pPr>
+              <w:rPr>
+                <w:lang w:val="da-DK"/>
+              </w:rPr>
+            </w:pPr>
+            <w:r>
+              <w:rPr>
+                <w:lang w:val="da-DK"/>
+              </w:rPr>
+              <w:t>2.maj 2016</w:t>
+            </w:r>
+          </w:p>
+        </w:tc>
+        <w:tc>
+          <w:tcPr>
+            <w:tcW w:w="2254" w:type="dxa"/>
+          </w:tcPr>
+          <w:p>
+            <w:pPr>
+              <w:rPr>
+                <w:lang w:val="en-US"/>
+              </w:rPr>
+            </w:pPr>
+            <w:r>
+              <w:rPr>
+                <w:lang w:val="en-US"/>
+              </w:rPr>
+              <w:t>First draft : Vision text added</w:t>
+            </w:r>
+          </w:p>
+        </w:tc>
+        <w:tc>
+          <w:tcPr>
+            <w:tcW w:w="2254" w:type="dxa"/>
+          </w:tcPr>
+          <w:p>
+            <w:pPr>
+              <w:rPr>
+                <w:lang w:val="en-US"/>
+              </w:rPr>
+            </w:pPr>
+            <w:r>
+              <w:rPr>
+                <w:lang w:val="en-US"/>
+              </w:rPr>
+              <w:t>Jonas</w:t>
+            </w:r>
+          </w:p>
+        </w:tc>
+      </w:tr>
+    </w:tbl>
+    <w:p>
+      <w:pPr>
+        <w:rPr>
+          <w:lang w:val="en-US"/>
+        </w:rPr>
+      </w:pPr>
       <w:bookmarkStart w:id="0" w:name="_GoBack"/>
       <w:bookmarkEnd w:id="0"/>
+    </w:p>
+    <w:p>
+      <w:pPr>
+        <w:rPr>
+          <w:lang w:val="en-US"/>
+        </w:rPr>
+      </w:pPr>
+    </w:p>
+    <w:p>
+      <w:pPr>
+        <w:rPr>
+          <w:b/>
+          <w:sz w:val="24"/>
+          <w:lang w:val="en-US"/>
+        </w:rPr>
+      </w:pPr>
+      <w:r>
+        <w:rPr>
+          <w:b/>
+          <w:sz w:val="24"/>
+          <w:lang w:val="en-US"/>
+        </w:rPr>
+        <w:t xml:space="preserve">Vision </w:t>
+      </w:r>
+      <w:proofErr w:type="spellStart"/>
+      <w:r>
+        <w:rPr>
+          <w:b/>
+          <w:sz w:val="24"/>
+          <w:lang w:val="en-US"/>
+        </w:rPr>
+        <w:t>tekst</w:t>
+      </w:r>
+      <w:proofErr w:type="spellEnd"/>
+    </w:p>
+    <w:p>
+      <w:pPr>
+        <w:rPr>
+          <w:lang w:val="da-DK"/>
+        </w:rPr>
+      </w:pPr>
+      <w:r>
+        <w:rPr>
+          <w:lang w:val="da-DK"/>
+        </w:rPr>
+        <w:t>Dette system er konstrueret til de brugere der ønsker at bestille flexture ved Midt</w:t>
+      </w:r>
+      <w:r>
+        <w:rPr>
+          <w:lang w:val="da-DK"/>
+        </w:rPr>
+        <w:t>T</w:t>
+      </w:r>
+      <w:r>
+        <w:rPr>
+          <w:lang w:val="da-DK"/>
+        </w:rPr>
+        <w:t xml:space="preserve">rafik ved hjælp af deres computere. Systemet indeholder alt hvad der er behov for at en bruger kan både udregne prisen, og bestille en flextur ved </w:t>
+      </w:r>
+      <w:r>
+        <w:rPr>
+          <w:lang w:val="da-DK"/>
+        </w:rPr>
+        <w:t>MidtTrafik</w:t>
+      </w:r>
       <w:r>
         <w:rPr>
           <w:lang w:val="da-DK"/>
@@ -52,6 +289,102 @@
         </w:rPr>
         <w:t xml:space="preserve">  </w:t>
       </w:r>
+    </w:p>
+    <w:p>
+      <w:pPr>
+        <w:rPr>
+          <w:lang w:val="da-DK"/>
+        </w:rPr>
+      </w:pPr>
+    </w:p>
+    <w:p>
+      <w:pPr>
+        <w:rPr>
+          <w:b/>
+          <w:sz w:val="24"/>
+          <w:lang w:val="en-US"/>
+        </w:rPr>
+      </w:pPr>
+      <w:proofErr w:type="spellStart"/>
+      <w:proofErr w:type="gramStart"/>
+      <w:r>
+        <w:rPr>
+          <w:b/>
+          <w:sz w:val="24"/>
+          <w:lang w:val="en-US"/>
+        </w:rPr>
+        <w:t>Interessenter</w:t>
+      </w:r>
+      <w:proofErr w:type="spellEnd"/>
+      <w:r>
+        <w:rPr>
+          <w:b/>
+          <w:sz w:val="24"/>
+          <w:lang w:val="en-US"/>
+        </w:rPr>
+        <w:t xml:space="preserve"> :</w:t>
+      </w:r>
+      <w:proofErr w:type="gramEnd"/>
+      <w:r>
+        <w:rPr>
+          <w:b/>
+          <w:sz w:val="24"/>
+          <w:lang w:val="en-US"/>
+        </w:rPr>
+        <w:t xml:space="preserve"> </w:t>
+      </w:r>
+    </w:p>
+    <w:p>
+      <w:pPr>
+        <w:rPr>
+          <w:b/>
+          <w:sz w:val="24"/>
+          <w:lang w:val="en-US"/>
+        </w:rPr>
+      </w:pPr>
+    </w:p>
+    <w:p>
+      <w:pPr>
+        <w:rPr>
+          <w:b/>
+          <w:sz w:val="24"/>
+          <w:lang w:val="en-US"/>
+        </w:rPr>
+      </w:pPr>
+      <w:proofErr w:type="spellStart"/>
+      <w:proofErr w:type="gramStart"/>
+      <w:r>
+        <w:rPr>
+          <w:b/>
+          <w:sz w:val="24"/>
+          <w:lang w:val="en-US"/>
+        </w:rPr>
+        <w:t>Featureliste</w:t>
+      </w:r>
+      <w:proofErr w:type="spellEnd"/>
+      <w:r>
+        <w:rPr>
+          <w:b/>
+          <w:sz w:val="24"/>
+          <w:lang w:val="en-US"/>
+        </w:rPr>
+        <w:t xml:space="preserve"> :</w:t>
+      </w:r>
+      <w:proofErr w:type="gramEnd"/>
+    </w:p>
+    <w:p>
+      <w:pPr>
+        <w:rPr>
+          <w:lang w:val="en-US"/>
+        </w:rPr>
+      </w:pPr>
+    </w:p>
+    <w:p>
+      <w:pPr>
+        <w:rPr>
+          <w:lang w:val="da-DK"/>
+        </w:rPr>
+      </w:pPr>
     </w:p>
     <w:sectPr>
       <w:pgSz w:w="11906" w:h="16838"/>
@@ -64,7 +397,7 @@
 </file>
 
 <file path=word/styles.xml><?xml version="1.0" encoding="utf-8"?>
-<w:styles xmlns:mc="http://schemas.openxmlformats.org/markup-compatibility/2006" xmlns:r="http://schemas.openxmlformats.org/officeDocument/2006/relationships" xmlns:w="http://schemas.openxmlformats.org/wordprocessingml/2006/main" xmlns:w14="http://schemas.microsoft.com/office/word/2010/wordml" xmlns:w15="http://schemas.microsoft.com/office/word/2012/wordml" mc:Ignorable="w14 w15">
+<w:styles xmlns:mc="http://schemas.openxmlformats.org/markup-compatibility/2006" xmlns:r="http://schemas.openxmlformats.org/officeDocument/2006/relationships" xmlns:w="http://schemas.openxmlformats.org/wordprocessingml/2006/main" xmlns:w14="http://schemas.microsoft.com/office/word/2010/wordml" xmlns:w15="http://schemas.microsoft.com/office/word/2012/wordml" xmlns:w16se="http://schemas.microsoft.com/office/word/2015/wordml/symex" mc:Ignorable="w14 w15 w16se">
   <w:docDefaults>
     <w:rPrDefault>
       <w:rPr>
@@ -457,13 +790,13 @@
     <w:name w:val="Normal"/>
     <w:qFormat/>
   </w:style>
-  <w:style w:type="character" w:default="1" w:styleId="Standardskrifttypeiafsnit">
+  <w:style w:type="character" w:default="1" w:styleId="DefaultParagraphFont">
     <w:name w:val="Default Paragraph Font"/>
     <w:uiPriority w:val="1"/>
     <w:semiHidden/>
     <w:unhideWhenUsed/>
   </w:style>
-  <w:style w:type="table" w:default="1" w:styleId="Tabel-Normal">
+  <w:style w:type="table" w:default="1" w:styleId="TableNormal">
     <w:name w:val="Normal Table"/>
     <w:uiPriority w:val="99"/>
     <w:semiHidden/>
@@ -478,16 +811,16 @@
       </w:tblCellMar>
     </w:tblPr>
   </w:style>
-  <w:style w:type="numbering" w:default="1" w:styleId="Ingenoversigt">
+  <w:style w:type="numbering" w:default="1" w:styleId="NoList">
     <w:name w:val="No List"/>
     <w:uiPriority w:val="99"/>
     <w:semiHidden/>
     <w:unhideWhenUsed/>
   </w:style>
-  <w:style w:type="paragraph" w:styleId="FormateretHTML">
+  <w:style w:type="paragraph" w:styleId="HTMLPreformatted">
     <w:name w:val="HTML Preformatted"/>
     <w:basedOn w:val="Normal"/>
-    <w:link w:val="FormateretHTMLTegn"/>
+    <w:link w:val="HTMLPreformattedChar"/>
     <w:uiPriority w:val="99"/>
     <w:semiHidden/>
     <w:unhideWhenUsed/>
@@ -520,10 +853,10 @@
       <w:lang w:eastAsia="en-GB"/>
     </w:rPr>
   </w:style>
-  <w:style w:type="character" w:customStyle="1" w:styleId="FormateretHTMLTegn">
-    <w:name w:val="Formateret HTML Tegn"/>
-    <w:basedOn w:val="Standardskrifttypeiafsnit"/>
-    <w:link w:val="FormateretHTML"/>
+  <w:style w:type="character" w:customStyle="1" w:styleId="HTMLPreformattedChar">
+    <w:name w:val="HTML Preformatted Char"/>
+    <w:basedOn w:val="DefaultParagraphFont"/>
+    <w:link w:val="HTMLPreformatted"/>
     <w:uiPriority w:val="99"/>
     <w:semiHidden/>
     <w:rsid w:val="00931D06"/>
@@ -533,6 +866,25 @@
       <w:szCs w:val="20"/>
       <w:lang w:eastAsia="en-GB"/>
     </w:rPr>
+  </w:style>
+  <w:style w:type="table" w:styleId="TableGrid">
+    <w:name w:val="Table Grid"/>
+    <w:basedOn w:val="TableNormal"/>
+    <w:uiPriority w:val="39"/>
+    <w:rsid w:val="00EB6CAC"/>
+    <w:pPr>
+      <w:spacing w:after="0" w:line="240" w:lineRule="auto"/>
+    </w:pPr>
+    <w:tblPr>
+      <w:tblBorders>
+        <w:top w:val="single" w:sz="4" w:space="0" w:color="auto"/>
+        <w:left w:val="single" w:sz="4" w:space="0" w:color="auto"/>
+        <w:bottom w:val="single" w:sz="4" w:space="0" w:color="auto"/>
+        <w:right w:val="single" w:sz="4" w:space="0" w:color="auto"/>
+        <w:insideH w:val="single" w:sz="4" w:space="0" w:color="auto"/>
+        <w:insideV w:val="single" w:sz="4" w:space="0" w:color="auto"/>
+      </w:tblBorders>
+    </w:tblPr>
   </w:style>
 </w:styles>
 </file>

</xml_diff>

<commit_message>
visiondokument : featureliste tilføjet
</commit_message>
<xml_diff>
--- a/Analysis/Visions Dokument.docx
+++ b/Analysis/Visions Dokument.docx
@@ -174,7 +174,7 @@
               <w:rPr>
                 <w:lang w:val="en-US"/>
               </w:rPr>
-              <w:t>First draft : Vision text added</w:t>
+              <w:t>Visiontekst tilføjet</w:t>
             </w:r>
           </w:p>
         </w:tc>
@@ -197,6 +197,80 @@
           </w:p>
         </w:tc>
       </w:tr>
+      <w:tr>
+        <w:tc>
+          <w:tcPr>
+            <w:tcW w:w="2254" w:type="dxa"/>
+          </w:tcPr>
+          <w:p>
+            <w:pPr>
+              <w:rPr>
+                <w:lang w:val="da-DK"/>
+              </w:rPr>
+            </w:pPr>
+            <w:r>
+              <w:rPr>
+                <w:lang w:val="da-DK"/>
+              </w:rPr>
+              <w:t>inception draft 2</w:t>
+            </w:r>
+          </w:p>
+        </w:tc>
+        <w:tc>
+          <w:tcPr>
+            <w:tcW w:w="2254" w:type="dxa"/>
+          </w:tcPr>
+          <w:p>
+            <w:pPr>
+              <w:rPr>
+                <w:lang w:val="da-DK"/>
+              </w:rPr>
+            </w:pPr>
+            <w:r>
+              <w:rPr>
+                <w:lang w:val="da-DK"/>
+              </w:rPr>
+              <w:t>3.maj 2016</w:t>
+            </w:r>
+          </w:p>
+        </w:tc>
+        <w:tc>
+          <w:tcPr>
+            <w:tcW w:w="2254" w:type="dxa"/>
+          </w:tcPr>
+          <w:p>
+            <w:pPr>
+              <w:rPr>
+                <w:lang w:val="en-US"/>
+              </w:rPr>
+            </w:pPr>
+            <w:r>
+              <w:rPr>
+                <w:lang w:val="en-US"/>
+              </w:rPr>
+              <w:t>Featureliste tilføjet</w:t>
+            </w:r>
+          </w:p>
+        </w:tc>
+        <w:tc>
+          <w:tcPr>
+            <w:tcW w:w="2254" w:type="dxa"/>
+          </w:tcPr>
+          <w:p>
+            <w:pPr>
+              <w:rPr>
+                <w:lang w:val="en-US"/>
+              </w:rPr>
+            </w:pPr>
+            <w:r>
+              <w:rPr>
+                <w:lang w:val="en-US"/>
+              </w:rPr>
+              <w:t>Juyoung</w:t>
+            </w:r>
+          </w:p>
+        </w:tc>
+      </w:tr>
     </w:tbl>
     <w:p>
       <w:pPr>
@@ -204,8 +278,6 @@
           <w:lang w:val="en-US"/>
         </w:rPr>
       </w:pPr>
-      <w:bookmarkStart w:id="0" w:name="_GoBack"/>
-      <w:bookmarkEnd w:id="0"/>
     </w:p>
     <w:p>
       <w:pPr>
@@ -228,111 +300,109 @@
           <w:sz w:val="24"/>
           <w:lang w:val="en-US"/>
         </w:rPr>
-        <w:t xml:space="preserve">Vision </w:t>
-      </w:r>
-      <w:proofErr w:type="spellStart"/>
-      <w:r>
+        <w:t>Vision tekst</w:t>
+      </w:r>
+    </w:p>
+    <w:p>
+      <w:pPr>
+        <w:rPr>
+          <w:lang w:val="da-DK"/>
+        </w:rPr>
+      </w:pPr>
+      <w:r>
+        <w:rPr>
+          <w:lang w:val="da-DK"/>
+        </w:rPr>
+        <w:t>Dette system er konstrueret til de brugere der ønsker at bestille flexture ved Midt</w:t>
+      </w:r>
+      <w:r>
+        <w:rPr>
+          <w:lang w:val="da-DK"/>
+        </w:rPr>
+        <w:t>T</w:t>
+      </w:r>
+      <w:r>
+        <w:rPr>
+          <w:lang w:val="da-DK"/>
+        </w:rPr>
+        <w:t xml:space="preserve">rafik ved hjælp af deres computere. Systemet indeholder alt hvad der er behov for at en bruger kan både udregne prisen, og bestille en flextur ved </w:t>
+      </w:r>
+      <w:r>
+        <w:rPr>
+          <w:lang w:val="da-DK"/>
+        </w:rPr>
+        <w:t>MidtTrafik</w:t>
+      </w:r>
+      <w:r>
+        <w:rPr>
+          <w:lang w:val="da-DK"/>
+        </w:rPr>
+        <w:t>. Systemets brugergrænseflade</w:t>
+      </w:r>
+      <w:r>
+        <w:rPr>
+          <w:lang w:val="da-DK"/>
+        </w:rPr>
+        <w:t xml:space="preserve"> er letforståeligt og logikken bag sørger for en hurtigt men sikker udregning samt bestilling. </w:t>
+      </w:r>
+      <w:r>
+        <w:rPr>
+          <w:lang w:val="da-DK"/>
+        </w:rPr>
+        <w:t xml:space="preserve">  </w:t>
+      </w:r>
+    </w:p>
+    <w:p>
+      <w:pPr>
+        <w:rPr>
+          <w:lang w:val="da-DK"/>
+        </w:rPr>
+      </w:pPr>
+    </w:p>
+    <w:p>
+      <w:pPr>
         <w:rPr>
           <w:b/>
           <w:sz w:val="24"/>
           <w:lang w:val="en-US"/>
         </w:rPr>
-        <w:t>tekst</w:t>
-      </w:r>
-      <w:proofErr w:type="spellEnd"/>
-    </w:p>
-    <w:p>
-      <w:pPr>
-        <w:rPr>
-          <w:lang w:val="da-DK"/>
-        </w:rPr>
-      </w:pPr>
-      <w:r>
-        <w:rPr>
-          <w:lang w:val="da-DK"/>
-        </w:rPr>
-        <w:t>Dette system er konstrueret til de brugere der ønsker at bestille flexture ved Midt</w:t>
-      </w:r>
-      <w:r>
-        <w:rPr>
-          <w:lang w:val="da-DK"/>
-        </w:rPr>
-        <w:t>T</w:t>
-      </w:r>
-      <w:r>
-        <w:rPr>
-          <w:lang w:val="da-DK"/>
-        </w:rPr>
-        <w:t xml:space="preserve">rafik ved hjælp af deres computere. Systemet indeholder alt hvad der er behov for at en bruger kan både udregne prisen, og bestille en flextur ved </w:t>
-      </w:r>
-      <w:r>
-        <w:rPr>
-          <w:lang w:val="da-DK"/>
-        </w:rPr>
-        <w:t>MidtTrafik</w:t>
-      </w:r>
-      <w:r>
-        <w:rPr>
-          <w:lang w:val="da-DK"/>
-        </w:rPr>
-        <w:t>. Systemets brugergrænseflade</w:t>
-      </w:r>
-      <w:r>
-        <w:rPr>
-          <w:lang w:val="da-DK"/>
-        </w:rPr>
-        <w:t xml:space="preserve"> er letforståeligt og logikken bag sørger for en hurtigt men sikker udregning samt bestilling. </w:t>
-      </w:r>
-      <w:r>
-        <w:rPr>
-          <w:lang w:val="da-DK"/>
-        </w:rPr>
-        <w:t xml:space="preserve">  </w:t>
-      </w:r>
-    </w:p>
-    <w:p>
-      <w:pPr>
-        <w:rPr>
-          <w:lang w:val="da-DK"/>
-        </w:rPr>
-      </w:pPr>
-    </w:p>
-    <w:p>
-      <w:pPr>
+      </w:pPr>
+      <w:r>
         <w:rPr>
           <w:b/>
           <w:sz w:val="24"/>
           <w:lang w:val="en-US"/>
         </w:rPr>
-      </w:pPr>
-      <w:proofErr w:type="spellStart"/>
-      <w:proofErr w:type="gramStart"/>
+        <w:t xml:space="preserve">Interessenter : </w:t>
+      </w:r>
       <w:r>
         <w:rPr>
           <w:b/>
           <w:sz w:val="24"/>
           <w:lang w:val="en-US"/>
         </w:rPr>
-        <w:t>Interessenter</w:t>
-      </w:r>
-      <w:proofErr w:type="spellEnd"/>
-      <w:r>
+        <w:t xml:space="preserve">Se interessenteanalyse.xlsx </w:t>
+      </w:r>
+    </w:p>
+    <w:p>
+      <w:pPr>
         <w:rPr>
           <w:b/>
           <w:sz w:val="24"/>
           <w:lang w:val="en-US"/>
         </w:rPr>
-        <w:t xml:space="preserve"> :</w:t>
-      </w:r>
-      <w:proofErr w:type="gramEnd"/>
-      <w:r>
+      </w:pPr>
+    </w:p>
+    <w:p>
+      <w:pPr>
         <w:rPr>
           <w:b/>
           <w:sz w:val="24"/>
           <w:lang w:val="en-US"/>
         </w:rPr>
-        <w:t xml:space="preserve"> </w:t>
-      </w:r>
+      </w:pPr>
+      <w:bookmarkStart w:id="0" w:name="_GoBack"/>
+      <w:bookmarkEnd w:id="0"/>
     </w:p>
     <w:p>
       <w:pPr>
@@ -342,40 +412,312 @@
           <w:lang w:val="en-US"/>
         </w:rPr>
       </w:pPr>
-    </w:p>
-    <w:p>
-      <w:pPr>
+      <w:r>
         <w:rPr>
           <w:b/>
           <w:sz w:val="24"/>
           <w:lang w:val="en-US"/>
         </w:rPr>
-      </w:pPr>
-      <w:proofErr w:type="spellStart"/>
-      <w:proofErr w:type="gramStart"/>
-      <w:r>
+        <w:t>Featureliste :</w:t>
+      </w:r>
+      <w:r>
+        <w:rPr>
+          <w:rFonts w:ascii="Calibri" w:eastAsia="Times New Roman" w:hAnsi="Calibri" w:cs="Times New Roman"/>
+          <w:lang w:val="da-DK"/>
+        </w:rPr>
+        <w:t> </w:t>
+      </w:r>
+    </w:p>
+    <w:p>
+      <w:pPr>
+        <w:spacing w:after="0" w:line="240" w:lineRule="auto"/>
+        <w:rPr>
+          <w:rFonts w:eastAsia="Times New Roman" w:cs="Times New Roman"/>
+          <w:lang w:val="da-DK"/>
+        </w:rPr>
+      </w:pPr>
+      <w:r>
+        <w:rPr>
+          <w:rFonts w:eastAsia="Times New Roman" w:cs="Times New Roman"/>
+          <w:lang w:val="da-DK"/>
+        </w:rPr>
+        <w:t xml:space="preserve">De primære features </w:t>
+      </w:r>
+      <w:r>
+        <w:rPr>
+          <w:rFonts w:eastAsia="Times New Roman" w:cs="Times New Roman"/>
+          <w:lang w:val="da-DK"/>
+        </w:rPr>
+        <w:t>inkludere:</w:t>
+      </w:r>
+    </w:p>
+    <w:p>
+      <w:pPr>
+        <w:spacing w:after="0" w:line="240" w:lineRule="auto"/>
+        <w:rPr>
+          <w:rFonts w:eastAsia="Times New Roman" w:cs="Times New Roman"/>
+          <w:lang w:val="da-DK"/>
+        </w:rPr>
+      </w:pPr>
+      <w:r>
+        <w:rPr>
+          <w:rFonts w:eastAsia="Times New Roman" w:cs="Times New Roman"/>
+          <w:lang w:val="da-DK"/>
+        </w:rPr>
+        <w:t xml:space="preserve">(Systemet udfører </w:t>
+      </w:r>
+      <w:r>
+        <w:rPr>
+          <w:rFonts w:eastAsia="Times New Roman" w:cs="Times New Roman"/>
+          <w:lang w:val="da-DK"/>
+        </w:rPr>
+        <w:t>...)</w:t>
+      </w:r>
+    </w:p>
+    <w:p>
+      <w:pPr>
+        <w:spacing w:after="0" w:line="240" w:lineRule="auto"/>
+        <w:rPr>
+          <w:rFonts w:eastAsia="Times New Roman" w:cs="Times New Roman"/>
+          <w:lang w:val="da-DK"/>
+        </w:rPr>
+      </w:pPr>
+      <w:r>
+        <w:rPr>
+          <w:rFonts w:eastAsia="Times New Roman" w:cs="Times New Roman"/>
+          <w:lang w:val="da-DK"/>
+        </w:rPr>
+        <w:t> </w:t>
+      </w:r>
+    </w:p>
+    <w:p>
+      <w:pPr>
+        <w:numPr>
+          <w:ilvl w:val="0"/>
+          <w:numId w:val="1"/>
+        </w:numPr>
+        <w:spacing w:after="0" w:line="240" w:lineRule="auto"/>
+        <w:ind w:left="540"/>
+        <w:textAlignment w:val="center"/>
+        <w:rPr>
+          <w:rFonts w:eastAsia="Times New Roman" w:cs="Times New Roman"/>
+          <w:lang w:val="da-DK"/>
+        </w:rPr>
+      </w:pPr>
+      <w:r>
+        <w:rPr>
+          <w:rFonts w:eastAsia="Times New Roman" w:cs="Times New Roman"/>
+          <w:lang w:val="da-DK"/>
+        </w:rPr>
+        <w:t xml:space="preserve">Kundeprofil </w:t>
+      </w:r>
+      <w:r>
+        <w:rPr>
+          <w:rFonts w:eastAsia="Times New Roman" w:cs="Times New Roman"/>
+          <w:lang w:val="da-DK"/>
+        </w:rPr>
+        <w:t>håndtering:</w:t>
+      </w:r>
+    </w:p>
+    <w:p>
+      <w:pPr>
+        <w:numPr>
+          <w:ilvl w:val="1"/>
+          <w:numId w:val="2"/>
+        </w:numPr>
+        <w:spacing w:after="0" w:line="240" w:lineRule="auto"/>
+        <w:ind w:left="1080"/>
+        <w:textAlignment w:val="center"/>
+        <w:rPr>
+          <w:rFonts w:eastAsia="Times New Roman" w:cs="Times New Roman"/>
+          <w:lang w:val="da-DK"/>
+        </w:rPr>
+      </w:pPr>
+      <w:r>
+        <w:rPr>
+          <w:rFonts w:eastAsia="Times New Roman" w:cs="Times New Roman"/>
+          <w:lang w:val="da-DK"/>
+        </w:rPr>
+        <w:t>At oprette profil</w:t>
+      </w:r>
+    </w:p>
+    <w:p>
+      <w:pPr>
+        <w:numPr>
+          <w:ilvl w:val="1"/>
+          <w:numId w:val="2"/>
+        </w:numPr>
+        <w:spacing w:after="0" w:line="240" w:lineRule="auto"/>
+        <w:ind w:left="1080"/>
+        <w:textAlignment w:val="center"/>
+        <w:rPr>
+          <w:rFonts w:eastAsia="Times New Roman" w:cs="Times New Roman"/>
+          <w:lang w:val="da-DK"/>
+        </w:rPr>
+      </w:pPr>
+      <w:r>
+        <w:rPr>
+          <w:rFonts w:eastAsia="Times New Roman" w:cs="Times New Roman"/>
+          <w:lang w:val="da-DK"/>
+        </w:rPr>
+        <w:t>At ændre profil</w:t>
+      </w:r>
+    </w:p>
+    <w:p>
+      <w:pPr>
+        <w:numPr>
+          <w:ilvl w:val="1"/>
+          <w:numId w:val="2"/>
+        </w:numPr>
+        <w:spacing w:after="0" w:line="240" w:lineRule="auto"/>
+        <w:ind w:left="1080"/>
+        <w:textAlignment w:val="center"/>
+        <w:rPr>
+          <w:rFonts w:eastAsia="Times New Roman" w:cs="Times New Roman"/>
+          <w:lang w:val="da-DK"/>
+        </w:rPr>
+      </w:pPr>
+      <w:r>
+        <w:rPr>
+          <w:rFonts w:eastAsia="Times New Roman" w:cs="Times New Roman"/>
+          <w:lang w:val="da-DK"/>
+        </w:rPr>
+        <w:t>At se historik</w:t>
+      </w:r>
+    </w:p>
+    <w:p>
+      <w:pPr>
+        <w:spacing w:after="0" w:line="240" w:lineRule="auto"/>
+        <w:ind w:left="1080"/>
+        <w:textAlignment w:val="center"/>
+        <w:rPr>
+          <w:rFonts w:eastAsia="Times New Roman" w:cs="Times New Roman"/>
+          <w:lang w:val="da-DK"/>
+        </w:rPr>
+      </w:pPr>
+    </w:p>
+    <w:p>
+      <w:pPr>
+        <w:numPr>
+          <w:ilvl w:val="0"/>
+          <w:numId w:val="2"/>
+        </w:numPr>
+        <w:spacing w:after="0" w:line="240" w:lineRule="auto"/>
+        <w:ind w:left="540"/>
+        <w:textAlignment w:val="center"/>
+        <w:rPr>
+          <w:rFonts w:eastAsia="Times New Roman" w:cs="Times New Roman"/>
+          <w:lang w:val="da-DK"/>
+        </w:rPr>
+      </w:pPr>
+      <w:r>
+        <w:rPr>
+          <w:rFonts w:eastAsia="Times New Roman" w:cs="Times New Roman"/>
+          <w:lang w:val="da-DK"/>
+        </w:rPr>
+        <w:t xml:space="preserve">Flextur </w:t>
+      </w:r>
+      <w:r>
+        <w:rPr>
+          <w:rFonts w:eastAsia="Times New Roman" w:cs="Times New Roman"/>
+          <w:lang w:val="da-DK"/>
+        </w:rPr>
+        <w:t>håndtering:</w:t>
+      </w:r>
+    </w:p>
+    <w:p>
+      <w:pPr>
+        <w:numPr>
+          <w:ilvl w:val="1"/>
+          <w:numId w:val="3"/>
+        </w:numPr>
+        <w:spacing w:after="0" w:line="240" w:lineRule="auto"/>
+        <w:ind w:left="1080"/>
+        <w:textAlignment w:val="center"/>
+        <w:rPr>
+          <w:rFonts w:eastAsia="Times New Roman" w:cs="Times New Roman"/>
+          <w:lang w:val="da-DK"/>
+        </w:rPr>
+      </w:pPr>
+      <w:r>
+        <w:rPr>
+          <w:rFonts w:eastAsia="Times New Roman" w:cs="Times New Roman"/>
+          <w:lang w:val="da-DK"/>
+        </w:rPr>
+        <w:t>At hån</w:t>
+      </w:r>
+      <w:r>
+        <w:rPr>
+          <w:rFonts w:eastAsia="Times New Roman" w:cs="Times New Roman"/>
+          <w:lang w:val="da-DK"/>
+        </w:rPr>
+        <w:t>d</w:t>
+      </w:r>
+      <w:r>
+        <w:rPr>
+          <w:rFonts w:eastAsia="Times New Roman" w:cs="Times New Roman"/>
+          <w:lang w:val="da-DK"/>
+        </w:rPr>
+        <w:t>tere / styre kørsel</w:t>
+      </w:r>
+    </w:p>
+    <w:p>
+      <w:pPr>
+        <w:numPr>
+          <w:ilvl w:val="1"/>
+          <w:numId w:val="3"/>
+        </w:numPr>
+        <w:spacing w:after="0" w:line="240" w:lineRule="auto"/>
+        <w:ind w:left="1080"/>
+        <w:textAlignment w:val="center"/>
+        <w:rPr>
+          <w:rFonts w:eastAsia="Times New Roman" w:cs="Times New Roman"/>
+          <w:lang w:val="da-DK"/>
+        </w:rPr>
+      </w:pPr>
+      <w:r>
+        <w:rPr>
+          <w:rFonts w:eastAsia="Times New Roman" w:cs="Times New Roman"/>
+          <w:lang w:val="da-DK"/>
+        </w:rPr>
+        <w:t>At se oversigt over bestilte ture</w:t>
+      </w:r>
+    </w:p>
+    <w:p>
+      <w:pPr>
+        <w:numPr>
+          <w:ilvl w:val="1"/>
+          <w:numId w:val="3"/>
+        </w:numPr>
+        <w:spacing w:after="0" w:line="240" w:lineRule="auto"/>
+        <w:ind w:left="1080"/>
+        <w:textAlignment w:val="center"/>
+        <w:rPr>
+          <w:rFonts w:eastAsia="Times New Roman" w:cs="Times New Roman"/>
+          <w:lang w:val="da-DK"/>
+        </w:rPr>
+      </w:pPr>
+      <w:r>
+        <w:rPr>
+          <w:rFonts w:eastAsia="Times New Roman" w:cs="Times New Roman"/>
+          <w:lang w:val="da-DK"/>
+        </w:rPr>
+        <w:t>At se oversigt over afholdte ture</w:t>
+      </w:r>
+    </w:p>
+    <w:p>
+      <w:pPr>
         <w:rPr>
           <w:b/>
           <w:sz w:val="24"/>
-          <w:lang w:val="en-US"/>
-        </w:rPr>
-        <w:t>Featureliste</w:t>
-      </w:r>
-      <w:proofErr w:type="spellEnd"/>
-      <w:r>
-        <w:rPr>
-          <w:b/>
-          <w:sz w:val="24"/>
-          <w:lang w:val="en-US"/>
-        </w:rPr>
-        <w:t xml:space="preserve"> :</w:t>
-      </w:r>
-      <w:proofErr w:type="gramEnd"/>
-    </w:p>
-    <w:p>
-      <w:pPr>
-        <w:rPr>
-          <w:lang w:val="en-US"/>
+          <w:lang w:val="da-DK"/>
+        </w:rPr>
+      </w:pPr>
+    </w:p>
+    <w:p>
+      <w:pPr>
+        <w:rPr>
+          <w:lang w:val="da-DK"/>
         </w:rPr>
       </w:pPr>
     </w:p>
@@ -394,6 +736,144 @@
     </w:sectPr>
   </w:body>
 </w:document>
+</file>
+
+<file path=word/numbering.xml><?xml version="1.0" encoding="utf-8"?>
+<w:numbering xmlns:wpc="http://schemas.microsoft.com/office/word/2010/wordprocessingCanvas" xmlns:cx="http://schemas.microsoft.com/office/drawing/2014/chartex" xmlns:cx1="http://schemas.microsoft.com/office/drawing/2015/9/8/chartex" xmlns:mc="http://schemas.openxmlformats.org/markup-compatibility/2006" xmlns:o="urn:schemas-microsoft-com:office:office" xmlns:r="http://schemas.openxmlformats.org/officeDocument/2006/relationships" xmlns:m="http://schemas.openxmlformats.org/officeDocument/2006/math" xmlns:v="urn:schemas-microsoft-com:vml" xmlns:wp14="http://schemas.microsoft.com/office/word/2010/wordprocessingDrawing" xmlns:wp="http://schemas.openxmlformats.org/drawingml/2006/wordprocessingDrawing" xmlns:w10="urn:schemas-microsoft-com:office:word" xmlns:w="http://schemas.openxmlformats.org/wordprocessingml/2006/main" xmlns:w14="http://schemas.microsoft.com/office/word/2010/wordml" xmlns:w15="http://schemas.microsoft.com/office/word/2012/wordml" xmlns:w16se="http://schemas.microsoft.com/office/word/2015/wordml/symex" xmlns:wpg="http://schemas.microsoft.com/office/word/2010/wordprocessingGroup" xmlns:wpi="http://schemas.microsoft.com/office/word/2010/wordprocessingInk" xmlns:wne="http://schemas.microsoft.com/office/word/2006/wordml" xmlns:wps="http://schemas.microsoft.com/office/word/2010/wordprocessingShape" mc:Ignorable="w14 w15 w16se wp14">
+  <w:abstractNum w:abstractNumId="0" w15:restartNumberingAfterBreak="0">
+    <w:nsid w:val="3B3B110F"/>
+    <w:multiLevelType w:val="multilevel"/>
+    <w:tmpl w:val="D36424F0"/>
+    <w:lvl w:ilvl="0">
+      <w:start w:val="1"/>
+      <w:numFmt w:val="bullet"/>
+      <w:lvlText w:val=""/>
+      <w:lvlJc w:val="left"/>
+      <w:pPr>
+        <w:tabs>
+          <w:tab w:val="num" w:pos="720"/>
+        </w:tabs>
+        <w:ind w:left="720" w:hanging="360"/>
+      </w:pPr>
+      <w:rPr>
+        <w:rFonts w:ascii="Symbol" w:hAnsi="Symbol" w:hint="default"/>
+      </w:rPr>
+    </w:lvl>
+    <w:lvl w:ilvl="1">
+      <w:start w:val="1"/>
+      <w:numFmt w:val="lowerLetter"/>
+      <w:lvlText w:val="%2."/>
+      <w:lvlJc w:val="left"/>
+      <w:pPr>
+        <w:tabs>
+          <w:tab w:val="num" w:pos="1440"/>
+        </w:tabs>
+        <w:ind w:left="1440" w:hanging="360"/>
+      </w:pPr>
+    </w:lvl>
+    <w:lvl w:ilvl="2" w:tentative="1">
+      <w:start w:val="1"/>
+      <w:numFmt w:val="decimal"/>
+      <w:lvlText w:val="%3."/>
+      <w:lvlJc w:val="left"/>
+      <w:pPr>
+        <w:tabs>
+          <w:tab w:val="num" w:pos="2160"/>
+        </w:tabs>
+        <w:ind w:left="2160" w:hanging="360"/>
+      </w:pPr>
+    </w:lvl>
+    <w:lvl w:ilvl="3" w:tentative="1">
+      <w:start w:val="1"/>
+      <w:numFmt w:val="decimal"/>
+      <w:lvlText w:val="%4."/>
+      <w:lvlJc w:val="left"/>
+      <w:pPr>
+        <w:tabs>
+          <w:tab w:val="num" w:pos="2880"/>
+        </w:tabs>
+        <w:ind w:left="2880" w:hanging="360"/>
+      </w:pPr>
+    </w:lvl>
+    <w:lvl w:ilvl="4" w:tentative="1">
+      <w:start w:val="1"/>
+      <w:numFmt w:val="decimal"/>
+      <w:lvlText w:val="%5."/>
+      <w:lvlJc w:val="left"/>
+      <w:pPr>
+        <w:tabs>
+          <w:tab w:val="num" w:pos="3600"/>
+        </w:tabs>
+        <w:ind w:left="3600" w:hanging="360"/>
+      </w:pPr>
+    </w:lvl>
+    <w:lvl w:ilvl="5" w:tentative="1">
+      <w:start w:val="1"/>
+      <w:numFmt w:val="decimal"/>
+      <w:lvlText w:val="%6."/>
+      <w:lvlJc w:val="left"/>
+      <w:pPr>
+        <w:tabs>
+          <w:tab w:val="num" w:pos="4320"/>
+        </w:tabs>
+        <w:ind w:left="4320" w:hanging="360"/>
+      </w:pPr>
+    </w:lvl>
+    <w:lvl w:ilvl="6" w:tentative="1">
+      <w:start w:val="1"/>
+      <w:numFmt w:val="decimal"/>
+      <w:lvlText w:val="%7."/>
+      <w:lvlJc w:val="left"/>
+      <w:pPr>
+        <w:tabs>
+          <w:tab w:val="num" w:pos="5040"/>
+        </w:tabs>
+        <w:ind w:left="5040" w:hanging="360"/>
+      </w:pPr>
+    </w:lvl>
+    <w:lvl w:ilvl="7" w:tentative="1">
+      <w:start w:val="1"/>
+      <w:numFmt w:val="decimal"/>
+      <w:lvlText w:val="%8."/>
+      <w:lvlJc w:val="left"/>
+      <w:pPr>
+        <w:tabs>
+          <w:tab w:val="num" w:pos="5760"/>
+        </w:tabs>
+        <w:ind w:left="5760" w:hanging="360"/>
+      </w:pPr>
+    </w:lvl>
+    <w:lvl w:ilvl="8" w:tentative="1">
+      <w:start w:val="1"/>
+      <w:numFmt w:val="decimal"/>
+      <w:lvlText w:val="%9."/>
+      <w:lvlJc w:val="left"/>
+      <w:pPr>
+        <w:tabs>
+          <w:tab w:val="num" w:pos="6480"/>
+        </w:tabs>
+        <w:ind w:left="6480" w:hanging="360"/>
+      </w:pPr>
+    </w:lvl>
+  </w:abstractNum>
+  <w:num w:numId="1">
+    <w:abstractNumId w:val="0"/>
+  </w:num>
+  <w:num w:numId="2">
+    <w:abstractNumId w:val="0"/>
+    <w:lvlOverride w:ilvl="0"/>
+    <w:lvlOverride w:ilvl="1">
+      <w:startOverride w:val="1"/>
+    </w:lvlOverride>
+  </w:num>
+  <w:num w:numId="3">
+    <w:abstractNumId w:val="0"/>
+    <w:lvlOverride w:ilvl="0"/>
+    <w:lvlOverride w:ilvl="1">
+      <w:startOverride w:val="1"/>
+    </w:lvlOverride>
+  </w:num>
+</w:numbering>
 </file>
 
 <file path=word/styles.xml><?xml version="1.0" encoding="utf-8"?>

</xml_diff>

<commit_message>
Glossary : kunde og bruger tilføjet + featureliste : brugerprofil
</commit_message>
<xml_diff>
--- a/Analysis/Visions Dokument.docx
+++ b/Analysis/Visions Dokument.docx
@@ -34,7 +34,15 @@
           <w:sz w:val="24"/>
           <w:lang w:val="da-DK"/>
         </w:rPr>
-        <w:t>Revision History</w:t>
+        <w:t xml:space="preserve">Revision </w:t>
+      </w:r>
+      <w:r>
+        <w:rPr>
+          <w:b/>
+          <w:sz w:val="24"/>
+          <w:lang w:val="da-DK"/>
+        </w:rPr>
+        <w:t>Historik</w:t>
       </w:r>
     </w:p>
     <w:tbl>
@@ -96,12 +104,14 @@
                 <w:lang w:val="da-DK"/>
               </w:rPr>
             </w:pPr>
+            <w:proofErr w:type="spellStart"/>
             <w:r>
               <w:rPr>
                 <w:lang w:val="da-DK"/>
               </w:rPr>
               <w:t>Description</w:t>
             </w:r>
+            <w:proofErr w:type="spellEnd"/>
           </w:p>
         </w:tc>
         <w:tc>
@@ -134,11 +144,33 @@
                 <w:lang w:val="da-DK"/>
               </w:rPr>
             </w:pPr>
-            <w:r>
-              <w:rPr>
-                <w:lang w:val="da-DK"/>
-              </w:rPr>
-              <w:t>inception draft 1</w:t>
+            <w:proofErr w:type="spellStart"/>
+            <w:r>
+              <w:rPr>
+                <w:lang w:val="da-DK"/>
+              </w:rPr>
+              <w:t>inception</w:t>
+            </w:r>
+            <w:proofErr w:type="spellEnd"/>
+            <w:r>
+              <w:rPr>
+                <w:lang w:val="da-DK"/>
+              </w:rPr>
+              <w:t xml:space="preserve"> </w:t>
+            </w:r>
+            <w:proofErr w:type="spellStart"/>
+            <w:r>
+              <w:rPr>
+                <w:lang w:val="da-DK"/>
+              </w:rPr>
+              <w:t>draft</w:t>
+            </w:r>
+            <w:proofErr w:type="spellEnd"/>
+            <w:r>
+              <w:rPr>
+                <w:lang w:val="da-DK"/>
+              </w:rPr>
+              <w:t xml:space="preserve"> 1</w:t>
             </w:r>
           </w:p>
         </w:tc>
@@ -170,12 +202,28 @@
                 <w:lang w:val="en-US"/>
               </w:rPr>
             </w:pPr>
+            <w:proofErr w:type="spellStart"/>
             <w:r>
               <w:rPr>
                 <w:lang w:val="en-US"/>
               </w:rPr>
-              <w:t>Visiontekst tilføjet</w:t>
-            </w:r>
+              <w:t>Visiontekst</w:t>
+            </w:r>
+            <w:proofErr w:type="spellEnd"/>
+            <w:r>
+              <w:rPr>
+                <w:lang w:val="en-US"/>
+              </w:rPr>
+              <w:t xml:space="preserve"> </w:t>
+            </w:r>
+            <w:proofErr w:type="spellStart"/>
+            <w:r>
+              <w:rPr>
+                <w:lang w:val="en-US"/>
+              </w:rPr>
+              <w:t>tilføjet</w:t>
+            </w:r>
+            <w:proofErr w:type="spellEnd"/>
           </w:p>
         </w:tc>
         <w:tc>
@@ -208,11 +256,33 @@
                 <w:lang w:val="da-DK"/>
               </w:rPr>
             </w:pPr>
-            <w:r>
-              <w:rPr>
-                <w:lang w:val="da-DK"/>
-              </w:rPr>
-              <w:t>inception draft 2</w:t>
+            <w:proofErr w:type="spellStart"/>
+            <w:r>
+              <w:rPr>
+                <w:lang w:val="da-DK"/>
+              </w:rPr>
+              <w:t>inception</w:t>
+            </w:r>
+            <w:proofErr w:type="spellEnd"/>
+            <w:r>
+              <w:rPr>
+                <w:lang w:val="da-DK"/>
+              </w:rPr>
+              <w:t xml:space="preserve"> </w:t>
+            </w:r>
+            <w:proofErr w:type="spellStart"/>
+            <w:r>
+              <w:rPr>
+                <w:lang w:val="da-DK"/>
+              </w:rPr>
+              <w:t>draft</w:t>
+            </w:r>
+            <w:proofErr w:type="spellEnd"/>
+            <w:r>
+              <w:rPr>
+                <w:lang w:val="da-DK"/>
+              </w:rPr>
+              <w:t xml:space="preserve"> 2</w:t>
             </w:r>
           </w:p>
         </w:tc>
@@ -244,12 +314,28 @@
                 <w:lang w:val="en-US"/>
               </w:rPr>
             </w:pPr>
+            <w:proofErr w:type="spellStart"/>
             <w:r>
               <w:rPr>
                 <w:lang w:val="en-US"/>
               </w:rPr>
-              <w:t>Featureliste tilføjet</w:t>
-            </w:r>
+              <w:t>Featureliste</w:t>
+            </w:r>
+            <w:proofErr w:type="spellEnd"/>
+            <w:r>
+              <w:rPr>
+                <w:lang w:val="en-US"/>
+              </w:rPr>
+              <w:t xml:space="preserve"> </w:t>
+            </w:r>
+            <w:proofErr w:type="spellStart"/>
+            <w:r>
+              <w:rPr>
+                <w:lang w:val="en-US"/>
+              </w:rPr>
+              <w:t>tilføjet</w:t>
+            </w:r>
+            <w:proofErr w:type="spellEnd"/>
           </w:p>
         </w:tc>
         <w:tc>
@@ -262,12 +348,14 @@
                 <w:lang w:val="en-US"/>
               </w:rPr>
             </w:pPr>
+            <w:proofErr w:type="spellStart"/>
             <w:r>
               <w:rPr>
                 <w:lang w:val="en-US"/>
               </w:rPr>
               <w:t>Juyoung</w:t>
             </w:r>
+            <w:proofErr w:type="spellEnd"/>
           </w:p>
         </w:tc>
       </w:tr>
@@ -364,62 +452,72 @@
         <w:rPr>
           <w:b/>
           <w:sz w:val="24"/>
-          <w:lang w:val="en-US"/>
-        </w:rPr>
-      </w:pPr>
+          <w:lang w:val="da-DK"/>
+        </w:rPr>
+      </w:pPr>
+      <w:proofErr w:type="gramStart"/>
       <w:r>
         <w:rPr>
           <w:b/>
           <w:sz w:val="24"/>
-          <w:lang w:val="en-US"/>
-        </w:rPr>
-        <w:t xml:space="preserve">Interessenter : </w:t>
-      </w:r>
+          <w:lang w:val="da-DK"/>
+        </w:rPr>
+        <w:t>Interessenter :</w:t>
+      </w:r>
+      <w:proofErr w:type="gramEnd"/>
       <w:r>
         <w:rPr>
           <w:b/>
           <w:sz w:val="24"/>
-          <w:lang w:val="en-US"/>
-        </w:rPr>
-        <w:t xml:space="preserve">Se interessenteanalyse.xlsx </w:t>
-      </w:r>
-    </w:p>
-    <w:p>
-      <w:pPr>
+          <w:lang w:val="da-DK"/>
+        </w:rPr>
+        <w:t xml:space="preserve"> </w:t>
+      </w:r>
+      <w:r>
         <w:rPr>
           <w:b/>
           <w:sz w:val="24"/>
-          <w:lang w:val="en-US"/>
-        </w:rPr>
-      </w:pPr>
+          <w:lang w:val="da-DK"/>
+        </w:rPr>
+        <w:t xml:space="preserve">Se interessenteanalyse.xlsx </w:t>
+      </w:r>
     </w:p>
     <w:p>
       <w:pPr>
         <w:rPr>
           <w:b/>
           <w:sz w:val="24"/>
-          <w:lang w:val="en-US"/>
-        </w:rPr>
-      </w:pPr>
-      <w:bookmarkStart w:id="0" w:name="_GoBack"/>
-      <w:bookmarkEnd w:id="0"/>
+          <w:lang w:val="da-DK"/>
+        </w:rPr>
+      </w:pPr>
     </w:p>
     <w:p>
       <w:pPr>
         <w:rPr>
           <w:b/>
           <w:sz w:val="24"/>
-          <w:lang w:val="en-US"/>
-        </w:rPr>
-      </w:pPr>
-      <w:r>
+          <w:lang w:val="da-DK"/>
+        </w:rPr>
+      </w:pPr>
+    </w:p>
+    <w:p>
+      <w:pPr>
         <w:rPr>
           <w:b/>
           <w:sz w:val="24"/>
-          <w:lang w:val="en-US"/>
+          <w:lang w:val="da-DK"/>
+        </w:rPr>
+      </w:pPr>
+      <w:proofErr w:type="gramStart"/>
+      <w:r>
+        <w:rPr>
+          <w:b/>
+          <w:sz w:val="24"/>
+          <w:lang w:val="da-DK"/>
         </w:rPr>
         <w:t>Featureliste :</w:t>
       </w:r>
+      <w:proofErr w:type="gramEnd"/>
       <w:r>
         <w:rPr>
           <w:rFonts w:ascii="Calibri" w:eastAsia="Times New Roman" w:hAnsi="Calibri" w:cs="Times New Roman"/>
@@ -509,7 +607,14 @@
           <w:rFonts w:eastAsia="Times New Roman" w:cs="Times New Roman"/>
           <w:lang w:val="da-DK"/>
         </w:rPr>
-        <w:t xml:space="preserve">Kundeprofil </w:t>
+        <w:t>Bruger</w:t>
+      </w:r>
+      <w:r>
+        <w:rPr>
+          <w:rFonts w:eastAsia="Times New Roman" w:cs="Times New Roman"/>
+          <w:lang w:val="da-DK"/>
+        </w:rPr>
+        <w:t xml:space="preserve">profil </w:t>
       </w:r>
       <w:r>
         <w:rPr>
@@ -727,6 +832,8 @@
           <w:lang w:val="da-DK"/>
         </w:rPr>
       </w:pPr>
+      <w:bookmarkStart w:id="0" w:name="_GoBack"/>
+      <w:bookmarkEnd w:id="0"/>
     </w:p>
     <w:sectPr>
       <w:pgSz w:w="11906" w:h="16838"/>

</xml_diff>

<commit_message>
Vision bruger -> kunde
</commit_message>
<xml_diff>
--- a/Analysis/Visions Dokument.docx
+++ b/Analysis/Visions Dokument.docx
@@ -1,6 +1,6 @@
 
 <file path=word/document.xml><?xml version="1.0" encoding="utf-8"?>
-<w:document xmlns:wpc="http://schemas.microsoft.com/office/word/2010/wordprocessingCanvas" xmlns:cx="http://schemas.microsoft.com/office/drawing/2014/chartex" xmlns:cx1="http://schemas.microsoft.com/office/drawing/2015/9/8/chartex" xmlns:mc="http://schemas.openxmlformats.org/markup-compatibility/2006" xmlns:o="urn:schemas-microsoft-com:office:office" xmlns:r="http://schemas.openxmlformats.org/officeDocument/2006/relationships" xmlns:m="http://schemas.openxmlformats.org/officeDocument/2006/math" xmlns:v="urn:schemas-microsoft-com:vml" xmlns:wp14="http://schemas.microsoft.com/office/word/2010/wordprocessingDrawing" xmlns:wp="http://schemas.openxmlformats.org/drawingml/2006/wordprocessingDrawing" xmlns:w10="urn:schemas-microsoft-com:office:word" xmlns:w="http://schemas.openxmlformats.org/wordprocessingml/2006/main" xmlns:w14="http://schemas.microsoft.com/office/word/2010/wordml" xmlns:w15="http://schemas.microsoft.com/office/word/2012/wordml" xmlns:w16se="http://schemas.microsoft.com/office/word/2015/wordml/symex" xmlns:wpg="http://schemas.microsoft.com/office/word/2010/wordprocessingGroup" xmlns:wpi="http://schemas.microsoft.com/office/word/2010/wordprocessingInk" xmlns:wne="http://schemas.microsoft.com/office/word/2006/wordml" xmlns:wps="http://schemas.microsoft.com/office/word/2010/wordprocessingShape" mc:Ignorable="w14 w15 w16se wp14">
+<w:document xmlns:wpc="http://schemas.microsoft.com/office/word/2010/wordprocessingCanvas" xmlns:mc="http://schemas.openxmlformats.org/markup-compatibility/2006" xmlns:o="urn:schemas-microsoft-com:office:office" xmlns:r="http://schemas.openxmlformats.org/officeDocument/2006/relationships" xmlns:m="http://schemas.openxmlformats.org/officeDocument/2006/math" xmlns:v="urn:schemas-microsoft-com:vml" xmlns:wp14="http://schemas.microsoft.com/office/word/2010/wordprocessingDrawing" xmlns:wp="http://schemas.openxmlformats.org/drawingml/2006/wordprocessingDrawing" xmlns:w10="urn:schemas-microsoft-com:office:word" xmlns:w="http://schemas.openxmlformats.org/wordprocessingml/2006/main" xmlns:w14="http://schemas.microsoft.com/office/word/2010/wordml" xmlns:w15="http://schemas.microsoft.com/office/word/2012/wordml" xmlns:wpg="http://schemas.microsoft.com/office/word/2010/wordprocessingGroup" xmlns:wpi="http://schemas.microsoft.com/office/word/2010/wordprocessingInk" xmlns:wne="http://schemas.microsoft.com/office/word/2006/wordml" xmlns:wps="http://schemas.microsoft.com/office/word/2010/wordprocessingShape" mc:Ignorable="w14 w15 wp14">
   <w:body>
     <w:p>
       <w:pPr>
@@ -47,7 +47,7 @@
     </w:p>
     <w:tbl>
       <w:tblPr>
-        <w:tblStyle w:val="TableGrid"/>
+        <w:tblStyle w:val="Tabel-Gitter"/>
         <w:tblW w:w="0" w:type="auto"/>
         <w:tblLook w:val="04A0" w:firstRow="1" w:lastRow="0" w:firstColumn="1" w:lastColumn="0" w:noHBand="0" w:noVBand="1"/>
       </w:tblPr>
@@ -607,7 +607,7 @@
           <w:rFonts w:eastAsia="Times New Roman" w:cs="Times New Roman"/>
           <w:lang w:val="da-DK"/>
         </w:rPr>
-        <w:t>Bruger</w:t>
+        <w:t>Kunde</w:t>
       </w:r>
       <w:r>
         <w:rPr>
@@ -638,6 +638,8 @@
           <w:lang w:val="da-DK"/>
         </w:rPr>
       </w:pPr>
+      <w:bookmarkStart w:id="0" w:name="_GoBack"/>
+      <w:bookmarkEnd w:id="0"/>
       <w:r>
         <w:rPr>
           <w:rFonts w:eastAsia="Times New Roman" w:cs="Times New Roman"/>
@@ -832,8 +834,6 @@
           <w:lang w:val="da-DK"/>
         </w:rPr>
       </w:pPr>
-      <w:bookmarkStart w:id="0" w:name="_GoBack"/>
-      <w:bookmarkEnd w:id="0"/>
     </w:p>
     <w:sectPr>
       <w:pgSz w:w="11906" w:h="16838"/>
@@ -846,7 +846,7 @@
 </file>
 
 <file path=word/numbering.xml><?xml version="1.0" encoding="utf-8"?>
-<w:numbering xmlns:wpc="http://schemas.microsoft.com/office/word/2010/wordprocessingCanvas" xmlns:cx="http://schemas.microsoft.com/office/drawing/2014/chartex" xmlns:cx1="http://schemas.microsoft.com/office/drawing/2015/9/8/chartex" xmlns:mc="http://schemas.openxmlformats.org/markup-compatibility/2006" xmlns:o="urn:schemas-microsoft-com:office:office" xmlns:r="http://schemas.openxmlformats.org/officeDocument/2006/relationships" xmlns:m="http://schemas.openxmlformats.org/officeDocument/2006/math" xmlns:v="urn:schemas-microsoft-com:vml" xmlns:wp14="http://schemas.microsoft.com/office/word/2010/wordprocessingDrawing" xmlns:wp="http://schemas.openxmlformats.org/drawingml/2006/wordprocessingDrawing" xmlns:w10="urn:schemas-microsoft-com:office:word" xmlns:w="http://schemas.openxmlformats.org/wordprocessingml/2006/main" xmlns:w14="http://schemas.microsoft.com/office/word/2010/wordml" xmlns:w15="http://schemas.microsoft.com/office/word/2012/wordml" xmlns:w16se="http://schemas.microsoft.com/office/word/2015/wordml/symex" xmlns:wpg="http://schemas.microsoft.com/office/word/2010/wordprocessingGroup" xmlns:wpi="http://schemas.microsoft.com/office/word/2010/wordprocessingInk" xmlns:wne="http://schemas.microsoft.com/office/word/2006/wordml" xmlns:wps="http://schemas.microsoft.com/office/word/2010/wordprocessingShape" mc:Ignorable="w14 w15 w16se wp14">
+<w:numbering xmlns:wpc="http://schemas.microsoft.com/office/word/2010/wordprocessingCanvas" xmlns:mc="http://schemas.openxmlformats.org/markup-compatibility/2006" xmlns:o="urn:schemas-microsoft-com:office:office" xmlns:r="http://schemas.openxmlformats.org/officeDocument/2006/relationships" xmlns:m="http://schemas.openxmlformats.org/officeDocument/2006/math" xmlns:v="urn:schemas-microsoft-com:vml" xmlns:wp14="http://schemas.microsoft.com/office/word/2010/wordprocessingDrawing" xmlns:wp="http://schemas.openxmlformats.org/drawingml/2006/wordprocessingDrawing" xmlns:w10="urn:schemas-microsoft-com:office:word" xmlns:w="http://schemas.openxmlformats.org/wordprocessingml/2006/main" xmlns:w14="http://schemas.microsoft.com/office/word/2010/wordml" xmlns:w15="http://schemas.microsoft.com/office/word/2012/wordml" xmlns:wpg="http://schemas.microsoft.com/office/word/2010/wordprocessingGroup" xmlns:wpi="http://schemas.microsoft.com/office/word/2010/wordprocessingInk" xmlns:wne="http://schemas.microsoft.com/office/word/2006/wordml" xmlns:wps="http://schemas.microsoft.com/office/word/2010/wordprocessingShape" mc:Ignorable="w14 w15 wp14">
   <w:abstractNum w:abstractNumId="0" w15:restartNumberingAfterBreak="0">
     <w:nsid w:val="3B3B110F"/>
     <w:multiLevelType w:val="multilevel"/>
@@ -984,7 +984,7 @@
 </file>
 
 <file path=word/styles.xml><?xml version="1.0" encoding="utf-8"?>
-<w:styles xmlns:mc="http://schemas.openxmlformats.org/markup-compatibility/2006" xmlns:r="http://schemas.openxmlformats.org/officeDocument/2006/relationships" xmlns:w="http://schemas.openxmlformats.org/wordprocessingml/2006/main" xmlns:w14="http://schemas.microsoft.com/office/word/2010/wordml" xmlns:w15="http://schemas.microsoft.com/office/word/2012/wordml" xmlns:w16se="http://schemas.microsoft.com/office/word/2015/wordml/symex" mc:Ignorable="w14 w15 w16se">
+<w:styles xmlns:mc="http://schemas.openxmlformats.org/markup-compatibility/2006" xmlns:r="http://schemas.openxmlformats.org/officeDocument/2006/relationships" xmlns:w="http://schemas.openxmlformats.org/wordprocessingml/2006/main" xmlns:w14="http://schemas.microsoft.com/office/word/2010/wordml" xmlns:w15="http://schemas.microsoft.com/office/word/2012/wordml" mc:Ignorable="w14 w15">
   <w:docDefaults>
     <w:rPrDefault>
       <w:rPr>
@@ -1377,13 +1377,13 @@
     <w:name w:val="Normal"/>
     <w:qFormat/>
   </w:style>
-  <w:style w:type="character" w:default="1" w:styleId="DefaultParagraphFont">
+  <w:style w:type="character" w:default="1" w:styleId="Standardskrifttypeiafsnit">
     <w:name w:val="Default Paragraph Font"/>
     <w:uiPriority w:val="1"/>
     <w:semiHidden/>
     <w:unhideWhenUsed/>
   </w:style>
-  <w:style w:type="table" w:default="1" w:styleId="TableNormal">
+  <w:style w:type="table" w:default="1" w:styleId="Tabel-Normal">
     <w:name w:val="Normal Table"/>
     <w:uiPriority w:val="99"/>
     <w:semiHidden/>
@@ -1398,16 +1398,16 @@
       </w:tblCellMar>
     </w:tblPr>
   </w:style>
-  <w:style w:type="numbering" w:default="1" w:styleId="NoList">
+  <w:style w:type="numbering" w:default="1" w:styleId="Ingenoversigt">
     <w:name w:val="No List"/>
     <w:uiPriority w:val="99"/>
     <w:semiHidden/>
     <w:unhideWhenUsed/>
   </w:style>
-  <w:style w:type="paragraph" w:styleId="HTMLPreformatted">
+  <w:style w:type="paragraph" w:styleId="FormateretHTML">
     <w:name w:val="HTML Preformatted"/>
     <w:basedOn w:val="Normal"/>
-    <w:link w:val="HTMLPreformattedChar"/>
+    <w:link w:val="FormateretHTMLTegn"/>
     <w:uiPriority w:val="99"/>
     <w:semiHidden/>
     <w:unhideWhenUsed/>
@@ -1440,10 +1440,10 @@
       <w:lang w:eastAsia="en-GB"/>
     </w:rPr>
   </w:style>
-  <w:style w:type="character" w:customStyle="1" w:styleId="HTMLPreformattedChar">
-    <w:name w:val="HTML Preformatted Char"/>
-    <w:basedOn w:val="DefaultParagraphFont"/>
-    <w:link w:val="HTMLPreformatted"/>
+  <w:style w:type="character" w:customStyle="1" w:styleId="FormateretHTMLTegn">
+    <w:name w:val="Formateret HTML Tegn"/>
+    <w:basedOn w:val="Standardskrifttypeiafsnit"/>
+    <w:link w:val="FormateretHTML"/>
     <w:uiPriority w:val="99"/>
     <w:semiHidden/>
     <w:rsid w:val="00931D06"/>
@@ -1454,9 +1454,9 @@
       <w:lang w:eastAsia="en-GB"/>
     </w:rPr>
   </w:style>
-  <w:style w:type="table" w:styleId="TableGrid">
+  <w:style w:type="table" w:styleId="Tabel-Gitter">
     <w:name w:val="Table Grid"/>
-    <w:basedOn w:val="TableNormal"/>
+    <w:basedOn w:val="Tabel-Normal"/>
     <w:uiPriority w:val="39"/>
     <w:rsid w:val="00EB6CAC"/>
     <w:pPr>

</xml_diff>

<commit_message>
Intressent analyse opdateret og tilføjet i visions dokument
</commit_message>
<xml_diff>
--- a/Analysis/Visions Dokument.docx
+++ b/Analysis/Visions Dokument.docx
@@ -54,8 +54,8 @@
       <w:tblGrid>
         <w:gridCol w:w="2254"/>
         <w:gridCol w:w="2254"/>
-        <w:gridCol w:w="2254"/>
-        <w:gridCol w:w="2254"/>
+        <w:gridCol w:w="2575"/>
+        <w:gridCol w:w="1933"/>
       </w:tblGrid>
       <w:tr>
         <w:tc>
@@ -96,7 +96,7 @@
         </w:tc>
         <w:tc>
           <w:tcPr>
-            <w:tcW w:w="2254" w:type="dxa"/>
+            <w:tcW w:w="2575" w:type="dxa"/>
           </w:tcPr>
           <w:p>
             <w:pPr>
@@ -116,7 +116,7 @@
         </w:tc>
         <w:tc>
           <w:tcPr>
-            <w:tcW w:w="2254" w:type="dxa"/>
+            <w:tcW w:w="1933" w:type="dxa"/>
           </w:tcPr>
           <w:p>
             <w:pPr>
@@ -194,7 +194,7 @@
         </w:tc>
         <w:tc>
           <w:tcPr>
-            <w:tcW w:w="2254" w:type="dxa"/>
+            <w:tcW w:w="2575" w:type="dxa"/>
           </w:tcPr>
           <w:p>
             <w:pPr>
@@ -228,7 +228,7 @@
         </w:tc>
         <w:tc>
           <w:tcPr>
-            <w:tcW w:w="2254" w:type="dxa"/>
+            <w:tcW w:w="1933" w:type="dxa"/>
           </w:tcPr>
           <w:p>
             <w:pPr>
@@ -306,36 +306,98 @@
         </w:tc>
         <w:tc>
           <w:tcPr>
+            <w:tcW w:w="2575" w:type="dxa"/>
+          </w:tcPr>
+          <w:p>
+            <w:pPr>
+              <w:rPr>
+                <w:lang w:val="en-US"/>
+              </w:rPr>
+            </w:pPr>
+            <w:proofErr w:type="spellStart"/>
+            <w:r>
+              <w:rPr>
+                <w:lang w:val="en-US"/>
+              </w:rPr>
+              <w:t>Featureliste</w:t>
+            </w:r>
+            <w:proofErr w:type="spellEnd"/>
+            <w:r>
+              <w:rPr>
+                <w:lang w:val="en-US"/>
+              </w:rPr>
+              <w:t xml:space="preserve"> </w:t>
+            </w:r>
+            <w:proofErr w:type="spellStart"/>
+            <w:r>
+              <w:rPr>
+                <w:lang w:val="en-US"/>
+              </w:rPr>
+              <w:t>tilføjet</w:t>
+            </w:r>
+            <w:proofErr w:type="spellEnd"/>
+          </w:p>
+        </w:tc>
+        <w:tc>
+          <w:tcPr>
+            <w:tcW w:w="1933" w:type="dxa"/>
+          </w:tcPr>
+          <w:p>
+            <w:pPr>
+              <w:rPr>
+                <w:lang w:val="en-US"/>
+              </w:rPr>
+            </w:pPr>
+            <w:proofErr w:type="spellStart"/>
+            <w:r>
+              <w:rPr>
+                <w:lang w:val="en-US"/>
+              </w:rPr>
+              <w:t>Juyoung</w:t>
+            </w:r>
+            <w:proofErr w:type="spellEnd"/>
+          </w:p>
+        </w:tc>
+      </w:tr>
+      <w:tr>
+        <w:tc>
+          <w:tcPr>
             <w:tcW w:w="2254" w:type="dxa"/>
           </w:tcPr>
           <w:p>
             <w:pPr>
               <w:rPr>
-                <w:lang w:val="en-US"/>
+                <w:lang w:val="da-DK"/>
               </w:rPr>
             </w:pPr>
             <w:proofErr w:type="spellStart"/>
             <w:r>
               <w:rPr>
-                <w:lang w:val="en-US"/>
-              </w:rPr>
-              <w:t>Featureliste</w:t>
+                <w:lang w:val="da-DK"/>
+              </w:rPr>
+              <w:t>Inception</w:t>
             </w:r>
             <w:proofErr w:type="spellEnd"/>
             <w:r>
               <w:rPr>
-                <w:lang w:val="en-US"/>
+                <w:lang w:val="da-DK"/>
               </w:rPr>
               <w:t xml:space="preserve"> </w:t>
             </w:r>
             <w:proofErr w:type="spellStart"/>
             <w:r>
               <w:rPr>
-                <w:lang w:val="en-US"/>
-              </w:rPr>
-              <w:t>tilføjet</w:t>
+                <w:lang w:val="da-DK"/>
+              </w:rPr>
+              <w:t>draft</w:t>
             </w:r>
             <w:proofErr w:type="spellEnd"/>
+            <w:r>
+              <w:rPr>
+                <w:lang w:val="da-DK"/>
+              </w:rPr>
+              <w:t xml:space="preserve"> 3</w:t>
+            </w:r>
           </w:p>
         </w:tc>
         <w:tc>
@@ -345,6 +407,24 @@
           <w:p>
             <w:pPr>
               <w:rPr>
+                <w:lang w:val="da-DK"/>
+              </w:rPr>
+            </w:pPr>
+            <w:r>
+              <w:rPr>
+                <w:lang w:val="da-DK"/>
+              </w:rPr>
+              <w:t>3.maj 2016</w:t>
+            </w:r>
+          </w:p>
+        </w:tc>
+        <w:tc>
+          <w:tcPr>
+            <w:tcW w:w="2575" w:type="dxa"/>
+          </w:tcPr>
+          <w:p>
+            <w:pPr>
+              <w:rPr>
                 <w:lang w:val="en-US"/>
               </w:rPr>
             </w:pPr>
@@ -353,9 +433,55 @@
               <w:rPr>
                 <w:lang w:val="en-US"/>
               </w:rPr>
-              <w:t>Juyoung</w:t>
+              <w:t>Intressent</w:t>
             </w:r>
             <w:proofErr w:type="spellEnd"/>
+            <w:r>
+              <w:rPr>
+                <w:lang w:val="en-US"/>
+              </w:rPr>
+              <w:t xml:space="preserve"> </w:t>
+            </w:r>
+            <w:proofErr w:type="spellStart"/>
+            <w:r>
+              <w:rPr>
+                <w:lang w:val="en-US"/>
+              </w:rPr>
+              <w:t>analyse</w:t>
+            </w:r>
+            <w:proofErr w:type="spellEnd"/>
+            <w:r>
+              <w:rPr>
+                <w:lang w:val="en-US"/>
+              </w:rPr>
+              <w:t xml:space="preserve"> </w:t>
+            </w:r>
+            <w:proofErr w:type="spellStart"/>
+            <w:r>
+              <w:rPr>
+                <w:lang w:val="en-US"/>
+              </w:rPr>
+              <w:t>tilføjet</w:t>
+            </w:r>
+            <w:proofErr w:type="spellEnd"/>
+          </w:p>
+        </w:tc>
+        <w:tc>
+          <w:tcPr>
+            <w:tcW w:w="1933" w:type="dxa"/>
+          </w:tcPr>
+          <w:p>
+            <w:pPr>
+              <w:rPr>
+                <w:lang w:val="en-US"/>
+              </w:rPr>
+            </w:pPr>
+            <w:r>
+              <w:rPr>
+                <w:lang w:val="en-US"/>
+              </w:rPr>
+              <w:t>Jonas</w:t>
+            </w:r>
           </w:p>
         </w:tc>
       </w:tr>
@@ -373,6 +499,8 @@
           <w:lang w:val="en-US"/>
         </w:rPr>
       </w:pPr>
+      <w:bookmarkStart w:id="0" w:name="_GoBack"/>
+      <w:bookmarkEnd w:id="0"/>
     </w:p>
     <w:p>
       <w:pPr>
@@ -388,99 +516,98 @@
           <w:sz w:val="24"/>
           <w:lang w:val="en-US"/>
         </w:rPr>
-        <w:t>Vision tekst</w:t>
-      </w:r>
-    </w:p>
-    <w:p>
-      <w:pPr>
-        <w:rPr>
-          <w:lang w:val="da-DK"/>
-        </w:rPr>
-      </w:pPr>
-      <w:r>
-        <w:rPr>
-          <w:lang w:val="da-DK"/>
-        </w:rPr>
-        <w:t>Dette system er konstrueret til de brugere der ønsker at bestille flexture ved Midt</w:t>
-      </w:r>
-      <w:r>
-        <w:rPr>
-          <w:lang w:val="da-DK"/>
-        </w:rPr>
-        <w:t>T</w:t>
-      </w:r>
-      <w:r>
-        <w:rPr>
-          <w:lang w:val="da-DK"/>
-        </w:rPr>
-        <w:t xml:space="preserve">rafik ved hjælp af deres computere. Systemet indeholder alt hvad der er behov for at en bruger kan både udregne prisen, og bestille en flextur ved </w:t>
-      </w:r>
-      <w:r>
-        <w:rPr>
-          <w:lang w:val="da-DK"/>
-        </w:rPr>
-        <w:t>MidtTrafik</w:t>
-      </w:r>
-      <w:r>
-        <w:rPr>
-          <w:lang w:val="da-DK"/>
-        </w:rPr>
-        <w:t>. Systemets brugergrænseflade</w:t>
-      </w:r>
-      <w:r>
-        <w:rPr>
-          <w:lang w:val="da-DK"/>
-        </w:rPr>
-        <w:t xml:space="preserve"> er letforståeligt og logikken bag sørger for en hurtigt men sikker udregning samt bestilling. </w:t>
-      </w:r>
-      <w:r>
-        <w:rPr>
-          <w:lang w:val="da-DK"/>
-        </w:rPr>
-        <w:t xml:space="preserve">  </w:t>
-      </w:r>
-    </w:p>
-    <w:p>
-      <w:pPr>
-        <w:rPr>
-          <w:lang w:val="da-DK"/>
-        </w:rPr>
-      </w:pPr>
-    </w:p>
-    <w:p>
-      <w:pPr>
+        <w:t>Vision</w:t>
+      </w:r>
+      <w:r>
         <w:rPr>
           <w:b/>
           <w:sz w:val="24"/>
-          <w:lang w:val="da-DK"/>
-        </w:rPr>
-      </w:pPr>
-      <w:proofErr w:type="gramStart"/>
+          <w:lang w:val="en-US"/>
+        </w:rPr>
+        <w:t>s</w:t>
+      </w:r>
       <w:r>
         <w:rPr>
           <w:b/>
           <w:sz w:val="24"/>
-          <w:lang w:val="da-DK"/>
-        </w:rPr>
-        <w:t>Interessenter :</w:t>
-      </w:r>
-      <w:proofErr w:type="gramEnd"/>
+          <w:lang w:val="en-US"/>
+        </w:rPr>
+        <w:t xml:space="preserve"> </w:t>
+      </w:r>
+      <w:proofErr w:type="spellStart"/>
       <w:r>
         <w:rPr>
           <w:b/>
           <w:sz w:val="24"/>
-          <w:lang w:val="da-DK"/>
-        </w:rPr>
-        <w:t xml:space="preserve"> </w:t>
-      </w:r>
+          <w:lang w:val="en-US"/>
+        </w:rPr>
+        <w:t>tekst</w:t>
+      </w:r>
+      <w:proofErr w:type="spellEnd"/>
       <w:r>
         <w:rPr>
           <w:b/>
           <w:sz w:val="24"/>
-          <w:lang w:val="da-DK"/>
-        </w:rPr>
-        <w:t xml:space="preserve">Se interessenteanalyse.xlsx </w:t>
-      </w:r>
+          <w:lang w:val="en-US"/>
+        </w:rPr>
+        <w:t>:</w:t>
+      </w:r>
+    </w:p>
+    <w:p>
+      <w:pPr>
+        <w:rPr>
+          <w:lang w:val="da-DK"/>
+        </w:rPr>
+      </w:pPr>
+      <w:r>
+        <w:rPr>
+          <w:lang w:val="da-DK"/>
+        </w:rPr>
+        <w:t>Dette system er konstrueret til de brugere der ønsker at bestille flexture ved Midt</w:t>
+      </w:r>
+      <w:r>
+        <w:rPr>
+          <w:lang w:val="da-DK"/>
+        </w:rPr>
+        <w:t>T</w:t>
+      </w:r>
+      <w:r>
+        <w:rPr>
+          <w:lang w:val="da-DK"/>
+        </w:rPr>
+        <w:t xml:space="preserve">rafik ved hjælp af deres computere. Systemet indeholder alt hvad der er behov for at en bruger kan både udregne prisen, og bestille en flextur ved </w:t>
+      </w:r>
+      <w:r>
+        <w:rPr>
+          <w:lang w:val="da-DK"/>
+        </w:rPr>
+        <w:t>MidtTrafik</w:t>
+      </w:r>
+      <w:r>
+        <w:rPr>
+          <w:lang w:val="da-DK"/>
+        </w:rPr>
+        <w:t>. Systemets brugergrænseflade</w:t>
+      </w:r>
+      <w:r>
+        <w:rPr>
+          <w:lang w:val="da-DK"/>
+        </w:rPr>
+        <w:t xml:space="preserve"> er letforståeligt og logikken bag sørger for en hurtigt men sikker udregning samt bestilling. </w:t>
+      </w:r>
+      <w:r>
+        <w:rPr>
+          <w:lang w:val="da-DK"/>
+        </w:rPr>
+        <w:t xml:space="preserve">  </w:t>
+      </w:r>
+    </w:p>
+    <w:p>
+      <w:pPr>
+        <w:rPr>
+          <w:lang w:val="da-DK"/>
+        </w:rPr>
+      </w:pPr>
     </w:p>
     <w:p>
       <w:pPr>
@@ -490,34 +617,212 @@
           <w:lang w:val="da-DK"/>
         </w:rPr>
       </w:pPr>
-    </w:p>
-    <w:p>
-      <w:pPr>
+      <w:r>
         <w:rPr>
           <w:b/>
           <w:sz w:val="24"/>
           <w:lang w:val="da-DK"/>
         </w:rPr>
-      </w:pPr>
-    </w:p>
-    <w:p>
-      <w:pPr>
+        <w:t>Interessenter</w:t>
+      </w:r>
+      <w:r>
         <w:rPr>
           <w:b/>
           <w:sz w:val="24"/>
           <w:lang w:val="da-DK"/>
         </w:rPr>
-      </w:pPr>
-      <w:proofErr w:type="gramStart"/>
-      <w:r>
+        <w:t xml:space="preserve">: </w:t>
+      </w:r>
+    </w:p>
+    <w:p>
+      <w:pPr>
+        <w:rPr>
+          <w:lang w:val="da-DK"/>
+        </w:rPr>
+      </w:pPr>
+      <w:r>
+        <w:rPr>
+          <w:lang w:val="da-DK"/>
+        </w:rPr>
+        <w:t>Vi er kommet frem til at der er de følgende interessenter i forhold til det system vi udvikler:</w:t>
+      </w:r>
+    </w:p>
+    <w:p>
+      <w:pPr>
+        <w:pStyle w:val="Listeafsnit"/>
+        <w:numPr>
+          <w:ilvl w:val="0"/>
+          <w:numId w:val="4"/>
+        </w:numPr>
+        <w:rPr>
+          <w:lang w:val="da-DK"/>
+        </w:rPr>
+      </w:pPr>
+      <w:r>
+        <w:rPr>
+          <w:lang w:val="da-DK"/>
+        </w:rPr>
+        <w:t>MidtTrafik</w:t>
+      </w:r>
+    </w:p>
+    <w:p>
+      <w:pPr>
+        <w:pStyle w:val="Listeafsnit"/>
+        <w:numPr>
+          <w:ilvl w:val="0"/>
+          <w:numId w:val="4"/>
+        </w:numPr>
+        <w:rPr>
+          <w:lang w:val="da-DK"/>
+        </w:rPr>
+      </w:pPr>
+      <w:r>
+        <w:rPr>
+          <w:lang w:val="da-DK"/>
+        </w:rPr>
+        <w:t>MidtTrafiks kunder</w:t>
+      </w:r>
+    </w:p>
+    <w:p>
+      <w:pPr>
+        <w:pStyle w:val="Listeafsnit"/>
+        <w:numPr>
+          <w:ilvl w:val="0"/>
+          <w:numId w:val="4"/>
+        </w:numPr>
+        <w:rPr>
+          <w:lang w:val="da-DK"/>
+        </w:rPr>
+      </w:pPr>
+      <w:r>
+        <w:rPr>
+          <w:lang w:val="da-DK"/>
+        </w:rPr>
+        <w:t>Datatilsynet</w:t>
+      </w:r>
+    </w:p>
+    <w:p>
+      <w:pPr>
+        <w:rPr>
+          <w:lang w:val="da-DK"/>
+        </w:rPr>
+      </w:pPr>
+      <w:r>
+        <w:rPr>
+          <w:lang w:val="da-DK"/>
+        </w:rPr>
+        <w:t>Vi har gjort os disse overvejelser efter de behov og krav som er fremført i opgavebeskrivelsen</w:t>
+      </w:r>
+    </w:p>
+    <w:p>
+      <w:pPr>
+        <w:rPr>
+          <w:lang w:val="da-DK"/>
+        </w:rPr>
+      </w:pPr>
+      <w:r>
+        <w:drawing>
+          <wp:inline distT="0" distB="0" distL="0" distR="0">
+            <wp:extent cx="5357374" cy="2597122"/>
+            <wp:effectExtent l="0" t="0" r="0" b="0"/>
+            <wp:docPr id="6" name="Billede 6"/>
+            <wp:cNvGraphicFramePr>
+              <a:graphicFrameLocks xmlns:a="http://schemas.openxmlformats.org/drawingml/2006/main" noChangeAspect="1"/>
+            </wp:cNvGraphicFramePr>
+            <a:graphic xmlns:a="http://schemas.openxmlformats.org/drawingml/2006/main">
+              <a:graphicData uri="http://schemas.openxmlformats.org/drawingml/2006/picture">
+                <pic:pic xmlns:pic="http://schemas.openxmlformats.org/drawingml/2006/picture">
+                  <pic:nvPicPr>
+                    <pic:cNvPr id="0" name="Picture 6"/>
+                    <pic:cNvPicPr>
+                      <a:picLocks noChangeAspect="1" noChangeArrowheads="1"/>
+                    </pic:cNvPicPr>
+                  </pic:nvPicPr>
+                  <pic:blipFill rotWithShape="1">
+                    <a:blip r:embed="rId5">
+                      <a:extLst>
+                        <a:ext uri="{28A0092B-C50C-407E-A947-70E740481C1C}">
+                          <a14:useLocalDpi xmlns:a14="http://schemas.microsoft.com/office/drawing/2010/main" val="0"/>
+                        </a:ext>
+                      </a:extLst>
+                    </a:blip>
+                    <a:srcRect r="19634" b="18835"/>
+                    <a:stretch/>
+                  </pic:blipFill>
+                  <pic:spPr bwMode="auto">
+                    <a:xfrm>
+                      <a:off x="0" y="0"/>
+                      <a:ext cx="5372164" cy="2604292"/>
+                    </a:xfrm>
+                    <a:prstGeom prst="rect">
+                      <a:avLst/>
+                    </a:prstGeom>
+                    <a:noFill/>
+                    <a:ln>
+                      <a:noFill/>
+                    </a:ln>
+                    <a:extLst>
+                      <a:ext uri="{53640926-AAD7-44D8-BBD7-CCE9431645EC}">
+                        <a14:shadowObscured xmlns:a14="http://schemas.microsoft.com/office/drawing/2010/main"/>
+                      </a:ext>
+                    </a:extLst>
+                  </pic:spPr>
+                </pic:pic>
+              </a:graphicData>
+            </a:graphic>
+          </wp:inline>
+        </w:drawing>
+      </w:r>
+    </w:p>
+    <w:p>
+      <w:pPr>
+        <w:rPr>
+          <w:lang w:val="da-DK"/>
+        </w:rPr>
+      </w:pPr>
+    </w:p>
+    <w:p>
+      <w:pPr>
         <w:rPr>
           <w:b/>
           <w:sz w:val="24"/>
           <w:lang w:val="da-DK"/>
         </w:rPr>
-        <w:t>Featureliste :</w:t>
-      </w:r>
-      <w:proofErr w:type="gramEnd"/>
+      </w:pPr>
+    </w:p>
+    <w:p>
+      <w:pPr>
+        <w:rPr>
+          <w:b/>
+          <w:sz w:val="24"/>
+          <w:lang w:val="da-DK"/>
+        </w:rPr>
+      </w:pPr>
+    </w:p>
+    <w:p>
+      <w:pPr>
+        <w:rPr>
+          <w:b/>
+          <w:sz w:val="24"/>
+          <w:lang w:val="da-DK"/>
+        </w:rPr>
+      </w:pPr>
+      <w:r>
+        <w:rPr>
+          <w:b/>
+          <w:sz w:val="24"/>
+          <w:lang w:val="da-DK"/>
+        </w:rPr>
+        <w:t>Featureliste</w:t>
+      </w:r>
+      <w:r>
+        <w:rPr>
+          <w:b/>
+          <w:sz w:val="24"/>
+          <w:lang w:val="da-DK"/>
+        </w:rPr>
+        <w:t>:</w:t>
+      </w:r>
       <w:r>
         <w:rPr>
           <w:rFonts w:ascii="Calibri" w:eastAsia="Times New Roman" w:hAnsi="Calibri" w:cs="Times New Roman"/>
@@ -539,6 +844,7 @@
           <w:rFonts w:eastAsia="Times New Roman" w:cs="Times New Roman"/>
           <w:lang w:val="da-DK"/>
         </w:rPr>
+        <w:lastRenderedPageBreak/>
         <w:t xml:space="preserve">De primære features </w:t>
       </w:r>
       <w:r>
@@ -638,8 +944,6 @@
           <w:lang w:val="da-DK"/>
         </w:rPr>
       </w:pPr>
-      <w:bookmarkStart w:id="0" w:name="_GoBack"/>
-      <w:bookmarkEnd w:id="0"/>
       <w:r>
         <w:rPr>
           <w:rFonts w:eastAsia="Times New Roman" w:cs="Times New Roman"/>
@@ -963,6 +1267,119 @@
       </w:pPr>
     </w:lvl>
   </w:abstractNum>
+  <w:abstractNum w:abstractNumId="1" w15:restartNumberingAfterBreak="0">
+    <w:nsid w:val="3D3A1305"/>
+    <w:multiLevelType w:val="hybridMultilevel"/>
+    <w:tmpl w:val="B80AFA84"/>
+    <w:lvl w:ilvl="0" w:tplc="08090001">
+      <w:start w:val="1"/>
+      <w:numFmt w:val="bullet"/>
+      <w:lvlText w:val=""/>
+      <w:lvlJc w:val="left"/>
+      <w:pPr>
+        <w:ind w:left="720" w:hanging="360"/>
+      </w:pPr>
+      <w:rPr>
+        <w:rFonts w:ascii="Symbol" w:hAnsi="Symbol" w:hint="default"/>
+      </w:rPr>
+    </w:lvl>
+    <w:lvl w:ilvl="1" w:tplc="08090003" w:tentative="1">
+      <w:start w:val="1"/>
+      <w:numFmt w:val="bullet"/>
+      <w:lvlText w:val="o"/>
+      <w:lvlJc w:val="left"/>
+      <w:pPr>
+        <w:ind w:left="1440" w:hanging="360"/>
+      </w:pPr>
+      <w:rPr>
+        <w:rFonts w:ascii="Courier New" w:hAnsi="Courier New" w:cs="Courier New" w:hint="default"/>
+      </w:rPr>
+    </w:lvl>
+    <w:lvl w:ilvl="2" w:tplc="08090005" w:tentative="1">
+      <w:start w:val="1"/>
+      <w:numFmt w:val="bullet"/>
+      <w:lvlText w:val=""/>
+      <w:lvlJc w:val="left"/>
+      <w:pPr>
+        <w:ind w:left="2160" w:hanging="360"/>
+      </w:pPr>
+      <w:rPr>
+        <w:rFonts w:ascii="Wingdings" w:hAnsi="Wingdings" w:hint="default"/>
+      </w:rPr>
+    </w:lvl>
+    <w:lvl w:ilvl="3" w:tplc="08090001" w:tentative="1">
+      <w:start w:val="1"/>
+      <w:numFmt w:val="bullet"/>
+      <w:lvlText w:val=""/>
+      <w:lvlJc w:val="left"/>
+      <w:pPr>
+        <w:ind w:left="2880" w:hanging="360"/>
+      </w:pPr>
+      <w:rPr>
+        <w:rFonts w:ascii="Symbol" w:hAnsi="Symbol" w:hint="default"/>
+      </w:rPr>
+    </w:lvl>
+    <w:lvl w:ilvl="4" w:tplc="08090003" w:tentative="1">
+      <w:start w:val="1"/>
+      <w:numFmt w:val="bullet"/>
+      <w:lvlText w:val="o"/>
+      <w:lvlJc w:val="left"/>
+      <w:pPr>
+        <w:ind w:left="3600" w:hanging="360"/>
+      </w:pPr>
+      <w:rPr>
+        <w:rFonts w:ascii="Courier New" w:hAnsi="Courier New" w:cs="Courier New" w:hint="default"/>
+      </w:rPr>
+    </w:lvl>
+    <w:lvl w:ilvl="5" w:tplc="08090005" w:tentative="1">
+      <w:start w:val="1"/>
+      <w:numFmt w:val="bullet"/>
+      <w:lvlText w:val=""/>
+      <w:lvlJc w:val="left"/>
+      <w:pPr>
+        <w:ind w:left="4320" w:hanging="360"/>
+      </w:pPr>
+      <w:rPr>
+        <w:rFonts w:ascii="Wingdings" w:hAnsi="Wingdings" w:hint="default"/>
+      </w:rPr>
+    </w:lvl>
+    <w:lvl w:ilvl="6" w:tplc="08090001" w:tentative="1">
+      <w:start w:val="1"/>
+      <w:numFmt w:val="bullet"/>
+      <w:lvlText w:val=""/>
+      <w:lvlJc w:val="left"/>
+      <w:pPr>
+        <w:ind w:left="5040" w:hanging="360"/>
+      </w:pPr>
+      <w:rPr>
+        <w:rFonts w:ascii="Symbol" w:hAnsi="Symbol" w:hint="default"/>
+      </w:rPr>
+    </w:lvl>
+    <w:lvl w:ilvl="7" w:tplc="08090003" w:tentative="1">
+      <w:start w:val="1"/>
+      <w:numFmt w:val="bullet"/>
+      <w:lvlText w:val="o"/>
+      <w:lvlJc w:val="left"/>
+      <w:pPr>
+        <w:ind w:left="5760" w:hanging="360"/>
+      </w:pPr>
+      <w:rPr>
+        <w:rFonts w:ascii="Courier New" w:hAnsi="Courier New" w:cs="Courier New" w:hint="default"/>
+      </w:rPr>
+    </w:lvl>
+    <w:lvl w:ilvl="8" w:tplc="08090005" w:tentative="1">
+      <w:start w:val="1"/>
+      <w:numFmt w:val="bullet"/>
+      <w:lvlText w:val=""/>
+      <w:lvlJc w:val="left"/>
+      <w:pPr>
+        <w:ind w:left="6480" w:hanging="360"/>
+      </w:pPr>
+      <w:rPr>
+        <w:rFonts w:ascii="Wingdings" w:hAnsi="Wingdings" w:hint="default"/>
+      </w:rPr>
+    </w:lvl>
+  </w:abstractNum>
   <w:num w:numId="1">
     <w:abstractNumId w:val="0"/>
   </w:num>
@@ -979,6 +1396,9 @@
     <w:lvlOverride w:ilvl="1">
       <w:startOverride w:val="1"/>
     </w:lvlOverride>
+  </w:num>
+  <w:num w:numId="4">
+    <w:abstractNumId w:val="1"/>
   </w:num>
 </w:numbering>
 </file>
@@ -1473,6 +1893,17 @@
       </w:tblBorders>
     </w:tblPr>
   </w:style>
+  <w:style w:type="paragraph" w:styleId="Listeafsnit">
+    <w:name w:val="List Paragraph"/>
+    <w:basedOn w:val="Normal"/>
+    <w:uiPriority w:val="34"/>
+    <w:qFormat/>
+    <w:rsid w:val="007346D8"/>
+    <w:pPr>
+      <w:ind w:left="720"/>
+      <w:contextualSpacing/>
+    </w:pPr>
+  </w:style>
 </w:styles>
 </file>
 

</xml_diff>

<commit_message>
Vision dokument : featureliste fixed
</commit_message>
<xml_diff>
--- a/Analysis/Visions Dokument.docx
+++ b/Analysis/Visions Dokument.docx
@@ -1,6 +1,6 @@
 
 <file path=word/document.xml><?xml version="1.0" encoding="utf-8"?>
-<w:document xmlns:wpc="http://schemas.microsoft.com/office/word/2010/wordprocessingCanvas" xmlns:mc="http://schemas.openxmlformats.org/markup-compatibility/2006" xmlns:o="urn:schemas-microsoft-com:office:office" xmlns:r="http://schemas.openxmlformats.org/officeDocument/2006/relationships" xmlns:m="http://schemas.openxmlformats.org/officeDocument/2006/math" xmlns:v="urn:schemas-microsoft-com:vml" xmlns:wp14="http://schemas.microsoft.com/office/word/2010/wordprocessingDrawing" xmlns:wp="http://schemas.openxmlformats.org/drawingml/2006/wordprocessingDrawing" xmlns:w10="urn:schemas-microsoft-com:office:word" xmlns:w="http://schemas.openxmlformats.org/wordprocessingml/2006/main" xmlns:w14="http://schemas.microsoft.com/office/word/2010/wordml" xmlns:w15="http://schemas.microsoft.com/office/word/2012/wordml" xmlns:wpg="http://schemas.microsoft.com/office/word/2010/wordprocessingGroup" xmlns:wpi="http://schemas.microsoft.com/office/word/2010/wordprocessingInk" xmlns:wne="http://schemas.microsoft.com/office/word/2006/wordml" xmlns:wps="http://schemas.microsoft.com/office/word/2010/wordprocessingShape" mc:Ignorable="w14 w15 wp14">
+<w:document xmlns:wpc="http://schemas.microsoft.com/office/word/2010/wordprocessingCanvas" xmlns:cx="http://schemas.microsoft.com/office/drawing/2014/chartex" xmlns:cx1="http://schemas.microsoft.com/office/drawing/2015/9/8/chartex" xmlns:mc="http://schemas.openxmlformats.org/markup-compatibility/2006" xmlns:o="urn:schemas-microsoft-com:office:office" xmlns:r="http://schemas.openxmlformats.org/officeDocument/2006/relationships" xmlns:m="http://schemas.openxmlformats.org/officeDocument/2006/math" xmlns:v="urn:schemas-microsoft-com:vml" xmlns:wp14="http://schemas.microsoft.com/office/word/2010/wordprocessingDrawing" xmlns:wp="http://schemas.openxmlformats.org/drawingml/2006/wordprocessingDrawing" xmlns:w10="urn:schemas-microsoft-com:office:word" xmlns:w="http://schemas.openxmlformats.org/wordprocessingml/2006/main" xmlns:w14="http://schemas.microsoft.com/office/word/2010/wordml" xmlns:w15="http://schemas.microsoft.com/office/word/2012/wordml" xmlns:w16se="http://schemas.microsoft.com/office/word/2015/wordml/symex" xmlns:wpg="http://schemas.microsoft.com/office/word/2010/wordprocessingGroup" xmlns:wpi="http://schemas.microsoft.com/office/word/2010/wordprocessingInk" xmlns:wne="http://schemas.microsoft.com/office/word/2006/wordml" xmlns:wps="http://schemas.microsoft.com/office/word/2010/wordprocessingShape" mc:Ignorable="w14 w15 w16se wp14">
   <w:body>
     <w:p>
       <w:pPr>
@@ -47,7 +47,7 @@
     </w:p>
     <w:tbl>
       <w:tblPr>
-        <w:tblStyle w:val="Tabel-Gitter"/>
+        <w:tblStyle w:val="TableGrid"/>
         <w:tblW w:w="0" w:type="auto"/>
         <w:tblLook w:val="04A0" w:firstRow="1" w:lastRow="0" w:firstColumn="1" w:lastColumn="0" w:noHBand="0" w:noVBand="1"/>
       </w:tblPr>
@@ -104,14 +104,12 @@
                 <w:lang w:val="da-DK"/>
               </w:rPr>
             </w:pPr>
-            <w:proofErr w:type="spellStart"/>
             <w:r>
               <w:rPr>
                 <w:lang w:val="da-DK"/>
               </w:rPr>
               <w:t>Description</w:t>
             </w:r>
-            <w:proofErr w:type="spellEnd"/>
           </w:p>
         </w:tc>
         <w:tc>
@@ -144,33 +142,11 @@
                 <w:lang w:val="da-DK"/>
               </w:rPr>
             </w:pPr>
-            <w:proofErr w:type="spellStart"/>
             <w:r>
               <w:rPr>
                 <w:lang w:val="da-DK"/>
               </w:rPr>
-              <w:t>inception</w:t>
-            </w:r>
-            <w:proofErr w:type="spellEnd"/>
-            <w:r>
-              <w:rPr>
-                <w:lang w:val="da-DK"/>
-              </w:rPr>
-              <w:t xml:space="preserve"> </w:t>
-            </w:r>
-            <w:proofErr w:type="spellStart"/>
-            <w:r>
-              <w:rPr>
-                <w:lang w:val="da-DK"/>
-              </w:rPr>
-              <w:t>draft</w:t>
-            </w:r>
-            <w:proofErr w:type="spellEnd"/>
-            <w:r>
-              <w:rPr>
-                <w:lang w:val="da-DK"/>
-              </w:rPr>
-              <w:t xml:space="preserve"> 1</w:t>
+              <w:t>inception draft 1</w:t>
             </w:r>
           </w:p>
         </w:tc>
@@ -202,28 +178,12 @@
                 <w:lang w:val="en-US"/>
               </w:rPr>
             </w:pPr>
-            <w:proofErr w:type="spellStart"/>
             <w:r>
               <w:rPr>
                 <w:lang w:val="en-US"/>
               </w:rPr>
-              <w:t>Visiontekst</w:t>
+              <w:t>Visiontekst tilføjet</w:t>
             </w:r>
-            <w:proofErr w:type="spellEnd"/>
-            <w:r>
-              <w:rPr>
-                <w:lang w:val="en-US"/>
-              </w:rPr>
-              <w:t xml:space="preserve"> </w:t>
-            </w:r>
-            <w:proofErr w:type="spellStart"/>
-            <w:r>
-              <w:rPr>
-                <w:lang w:val="en-US"/>
-              </w:rPr>
-              <w:t>tilføjet</w:t>
-            </w:r>
-            <w:proofErr w:type="spellEnd"/>
           </w:p>
         </w:tc>
         <w:tc>
@@ -256,33 +216,11 @@
                 <w:lang w:val="da-DK"/>
               </w:rPr>
             </w:pPr>
-            <w:proofErr w:type="spellStart"/>
             <w:r>
               <w:rPr>
                 <w:lang w:val="da-DK"/>
               </w:rPr>
-              <w:t>inception</w:t>
-            </w:r>
-            <w:proofErr w:type="spellEnd"/>
-            <w:r>
-              <w:rPr>
-                <w:lang w:val="da-DK"/>
-              </w:rPr>
-              <w:t xml:space="preserve"> </w:t>
-            </w:r>
-            <w:proofErr w:type="spellStart"/>
-            <w:r>
-              <w:rPr>
-                <w:lang w:val="da-DK"/>
-              </w:rPr>
-              <w:t>draft</w:t>
-            </w:r>
-            <w:proofErr w:type="spellEnd"/>
-            <w:r>
-              <w:rPr>
-                <w:lang w:val="da-DK"/>
-              </w:rPr>
-              <w:t xml:space="preserve"> 2</w:t>
+              <w:t>inception draft 2</w:t>
             </w:r>
           </w:p>
         </w:tc>
@@ -314,28 +252,12 @@
                 <w:lang w:val="en-US"/>
               </w:rPr>
             </w:pPr>
-            <w:proofErr w:type="spellStart"/>
             <w:r>
               <w:rPr>
                 <w:lang w:val="en-US"/>
               </w:rPr>
-              <w:t>Featureliste</w:t>
+              <w:t>Featureliste tilføjet</w:t>
             </w:r>
-            <w:proofErr w:type="spellEnd"/>
-            <w:r>
-              <w:rPr>
-                <w:lang w:val="en-US"/>
-              </w:rPr>
-              <w:t xml:space="preserve"> </w:t>
-            </w:r>
-            <w:proofErr w:type="spellStart"/>
-            <w:r>
-              <w:rPr>
-                <w:lang w:val="en-US"/>
-              </w:rPr>
-              <w:t>tilføjet</w:t>
-            </w:r>
-            <w:proofErr w:type="spellEnd"/>
           </w:p>
         </w:tc>
         <w:tc>
@@ -348,14 +270,12 @@
                 <w:lang w:val="en-US"/>
               </w:rPr>
             </w:pPr>
-            <w:proofErr w:type="spellStart"/>
             <w:r>
               <w:rPr>
                 <w:lang w:val="en-US"/>
               </w:rPr>
               <w:t>Juyoung</w:t>
             </w:r>
-            <w:proofErr w:type="spellEnd"/>
           </w:p>
         </w:tc>
       </w:tr>
@@ -370,33 +290,11 @@
                 <w:lang w:val="da-DK"/>
               </w:rPr>
             </w:pPr>
-            <w:proofErr w:type="spellStart"/>
             <w:r>
               <w:rPr>
                 <w:lang w:val="da-DK"/>
               </w:rPr>
-              <w:t>Inception</w:t>
-            </w:r>
-            <w:proofErr w:type="spellEnd"/>
-            <w:r>
-              <w:rPr>
-                <w:lang w:val="da-DK"/>
-              </w:rPr>
-              <w:t xml:space="preserve"> </w:t>
-            </w:r>
-            <w:proofErr w:type="spellStart"/>
-            <w:r>
-              <w:rPr>
-                <w:lang w:val="da-DK"/>
-              </w:rPr>
-              <w:t>draft</w:t>
-            </w:r>
-            <w:proofErr w:type="spellEnd"/>
-            <w:r>
-              <w:rPr>
-                <w:lang w:val="da-DK"/>
-              </w:rPr>
-              <w:t xml:space="preserve"> 3</w:t>
+              <w:t>Inception draft 3</w:t>
             </w:r>
           </w:p>
         </w:tc>
@@ -428,42 +326,12 @@
                 <w:lang w:val="en-US"/>
               </w:rPr>
             </w:pPr>
-            <w:proofErr w:type="spellStart"/>
             <w:r>
               <w:rPr>
                 <w:lang w:val="en-US"/>
               </w:rPr>
-              <w:t>Intressent</w:t>
+              <w:t>Intressent analyse tilføjet</w:t>
             </w:r>
-            <w:proofErr w:type="spellEnd"/>
-            <w:r>
-              <w:rPr>
-                <w:lang w:val="en-US"/>
-              </w:rPr>
-              <w:t xml:space="preserve"> </w:t>
-            </w:r>
-            <w:proofErr w:type="spellStart"/>
-            <w:r>
-              <w:rPr>
-                <w:lang w:val="en-US"/>
-              </w:rPr>
-              <w:t>analyse</w:t>
-            </w:r>
-            <w:proofErr w:type="spellEnd"/>
-            <w:r>
-              <w:rPr>
-                <w:lang w:val="en-US"/>
-              </w:rPr>
-              <w:t xml:space="preserve"> </w:t>
-            </w:r>
-            <w:proofErr w:type="spellStart"/>
-            <w:r>
-              <w:rPr>
-                <w:lang w:val="en-US"/>
-              </w:rPr>
-              <w:t>tilføjet</w:t>
-            </w:r>
-            <w:proofErr w:type="spellEnd"/>
           </w:p>
         </w:tc>
         <w:tc>
@@ -499,8 +367,6 @@
           <w:lang w:val="en-US"/>
         </w:rPr>
       </w:pPr>
-      <w:bookmarkStart w:id="0" w:name="_GoBack"/>
-      <w:bookmarkEnd w:id="0"/>
     </w:p>
     <w:p>
       <w:pPr>
@@ -532,105 +398,95 @@
           <w:sz w:val="24"/>
           <w:lang w:val="en-US"/>
         </w:rPr>
-        <w:t xml:space="preserve"> </w:t>
-      </w:r>
-      <w:proofErr w:type="spellStart"/>
+        <w:t xml:space="preserve"> tekst</w:t>
+      </w:r>
       <w:r>
         <w:rPr>
           <w:b/>
           <w:sz w:val="24"/>
           <w:lang w:val="en-US"/>
         </w:rPr>
-        <w:t>tekst</w:t>
-      </w:r>
-      <w:proofErr w:type="spellEnd"/>
-      <w:r>
+        <w:t>:</w:t>
+      </w:r>
+    </w:p>
+    <w:p>
+      <w:pPr>
+        <w:rPr>
+          <w:lang w:val="da-DK"/>
+        </w:rPr>
+      </w:pPr>
+      <w:r>
+        <w:rPr>
+          <w:lang w:val="da-DK"/>
+        </w:rPr>
+        <w:t>Dette system er konstrueret til de brugere der ønsker at bestille flexture ved Midt</w:t>
+      </w:r>
+      <w:r>
+        <w:rPr>
+          <w:lang w:val="da-DK"/>
+        </w:rPr>
+        <w:t>T</w:t>
+      </w:r>
+      <w:r>
+        <w:rPr>
+          <w:lang w:val="da-DK"/>
+        </w:rPr>
+        <w:t xml:space="preserve">rafik ved hjælp af deres computere. Systemet indeholder alt hvad der er behov for at en bruger kan både udregne prisen, og bestille en flextur ved </w:t>
+      </w:r>
+      <w:r>
+        <w:rPr>
+          <w:lang w:val="da-DK"/>
+        </w:rPr>
+        <w:t>MidtTrafik</w:t>
+      </w:r>
+      <w:r>
+        <w:rPr>
+          <w:lang w:val="da-DK"/>
+        </w:rPr>
+        <w:t>. Systemets brugergrænseflade</w:t>
+      </w:r>
+      <w:r>
+        <w:rPr>
+          <w:lang w:val="da-DK"/>
+        </w:rPr>
+        <w:t xml:space="preserve"> er letforståeligt og logikken bag sørger for en hurtigt men sikker udregning samt bestilling. </w:t>
+      </w:r>
+      <w:r>
+        <w:rPr>
+          <w:lang w:val="da-DK"/>
+        </w:rPr>
+        <w:t xml:space="preserve">  </w:t>
+      </w:r>
+    </w:p>
+    <w:p>
+      <w:pPr>
+        <w:rPr>
+          <w:lang w:val="da-DK"/>
+        </w:rPr>
+      </w:pPr>
+    </w:p>
+    <w:p>
+      <w:pPr>
         <w:rPr>
           <w:b/>
           <w:sz w:val="24"/>
-          <w:lang w:val="en-US"/>
-        </w:rPr>
-        <w:t>:</w:t>
-      </w:r>
-    </w:p>
-    <w:p>
-      <w:pPr>
-        <w:rPr>
-          <w:lang w:val="da-DK"/>
-        </w:rPr>
-      </w:pPr>
-      <w:r>
-        <w:rPr>
-          <w:lang w:val="da-DK"/>
-        </w:rPr>
-        <w:t>Dette system er konstrueret til de brugere der ønsker at bestille flexture ved Midt</w:t>
-      </w:r>
-      <w:r>
-        <w:rPr>
-          <w:lang w:val="da-DK"/>
-        </w:rPr>
-        <w:t>T</w:t>
-      </w:r>
-      <w:r>
-        <w:rPr>
-          <w:lang w:val="da-DK"/>
-        </w:rPr>
-        <w:t xml:space="preserve">rafik ved hjælp af deres computere. Systemet indeholder alt hvad der er behov for at en bruger kan både udregne prisen, og bestille en flextur ved </w:t>
-      </w:r>
-      <w:r>
-        <w:rPr>
-          <w:lang w:val="da-DK"/>
-        </w:rPr>
-        <w:t>MidtTrafik</w:t>
-      </w:r>
-      <w:r>
-        <w:rPr>
-          <w:lang w:val="da-DK"/>
-        </w:rPr>
-        <w:t>. Systemets brugergrænseflade</w:t>
-      </w:r>
-      <w:r>
-        <w:rPr>
-          <w:lang w:val="da-DK"/>
-        </w:rPr>
-        <w:t xml:space="preserve"> er letforståeligt og logikken bag sørger for en hurtigt men sikker udregning samt bestilling. </w:t>
-      </w:r>
-      <w:r>
-        <w:rPr>
-          <w:lang w:val="da-DK"/>
-        </w:rPr>
-        <w:t xml:space="preserve">  </w:t>
-      </w:r>
-    </w:p>
-    <w:p>
-      <w:pPr>
-        <w:rPr>
-          <w:lang w:val="da-DK"/>
-        </w:rPr>
-      </w:pPr>
-    </w:p>
-    <w:p>
-      <w:pPr>
+          <w:lang w:val="da-DK"/>
+        </w:rPr>
+      </w:pPr>
+      <w:r>
         <w:rPr>
           <w:b/>
           <w:sz w:val="24"/>
           <w:lang w:val="da-DK"/>
         </w:rPr>
-      </w:pPr>
+        <w:t>Interessenter</w:t>
+      </w:r>
       <w:r>
         <w:rPr>
           <w:b/>
           <w:sz w:val="24"/>
           <w:lang w:val="da-DK"/>
         </w:rPr>
-        <w:t>Interessenter</w:t>
-      </w:r>
-      <w:r>
-        <w:rPr>
-          <w:b/>
-          <w:sz w:val="24"/>
-          <w:lang w:val="da-DK"/>
-        </w:rPr>
         <w:t xml:space="preserve">: </w:t>
       </w:r>
     </w:p>
@@ -649,7 +505,7 @@
     </w:p>
     <w:p>
       <w:pPr>
-        <w:pStyle w:val="Listeafsnit"/>
+        <w:pStyle w:val="ListParagraph"/>
         <w:numPr>
           <w:ilvl w:val="0"/>
           <w:numId w:val="4"/>
@@ -667,7 +523,7 @@
     </w:p>
     <w:p>
       <w:pPr>
-        <w:pStyle w:val="Listeafsnit"/>
+        <w:pStyle w:val="ListParagraph"/>
         <w:numPr>
           <w:ilvl w:val="0"/>
           <w:numId w:val="4"/>
@@ -685,7 +541,7 @@
     </w:p>
     <w:p>
       <w:pPr>
-        <w:pStyle w:val="Listeafsnit"/>
+        <w:pStyle w:val="ListParagraph"/>
         <w:numPr>
           <w:ilvl w:val="0"/>
           <w:numId w:val="4"/>
@@ -721,6 +577,10 @@
         </w:rPr>
       </w:pPr>
       <w:r>
+        <w:rPr>
+          <w:noProof/>
+          <w:lang w:val="en-US" w:eastAsia="ko-KR"/>
+        </w:rPr>
         <w:drawing>
           <wp:inline distT="0" distB="0" distL="0" distR="0">
             <wp:extent cx="5357374" cy="2597122"/>
@@ -807,20 +667,30 @@
           <w:lang w:val="da-DK"/>
         </w:rPr>
       </w:pPr>
-      <w:r>
+    </w:p>
+    <w:p>
+      <w:pPr>
         <w:rPr>
           <w:b/>
           <w:sz w:val="24"/>
           <w:lang w:val="da-DK"/>
         </w:rPr>
-        <w:t>Featureliste</w:t>
-      </w:r>
+      </w:pPr>
       <w:r>
         <w:rPr>
           <w:b/>
           <w:sz w:val="24"/>
           <w:lang w:val="da-DK"/>
         </w:rPr>
+        <w:lastRenderedPageBreak/>
+        <w:t>Featureliste</w:t>
+      </w:r>
+      <w:r>
+        <w:rPr>
+          <w:b/>
+          <w:sz w:val="24"/>
+          <w:lang w:val="da-DK"/>
+        </w:rPr>
         <w:t>:</w:t>
       </w:r>
       <w:r>
@@ -844,7 +714,6 @@
           <w:rFonts w:eastAsia="Times New Roman" w:cs="Times New Roman"/>
           <w:lang w:val="da-DK"/>
         </w:rPr>
-        <w:lastRenderedPageBreak/>
         <w:t xml:space="preserve">De primære features </w:t>
       </w:r>
       <w:r>
@@ -934,10 +803,9 @@
       <w:pPr>
         <w:numPr>
           <w:ilvl w:val="1"/>
-          <w:numId w:val="2"/>
+          <w:numId w:val="1"/>
         </w:numPr>
         <w:spacing w:after="0" w:line="240" w:lineRule="auto"/>
-        <w:ind w:left="1080"/>
         <w:textAlignment w:val="center"/>
         <w:rPr>
           <w:rFonts w:eastAsia="Times New Roman" w:cs="Times New Roman"/>
@@ -949,17 +817,16 @@
           <w:rFonts w:eastAsia="Times New Roman" w:cs="Times New Roman"/>
           <w:lang w:val="da-DK"/>
         </w:rPr>
-        <w:t>At oprette profil</w:t>
+        <w:t>at oprette kunde</w:t>
       </w:r>
     </w:p>
     <w:p>
       <w:pPr>
         <w:numPr>
           <w:ilvl w:val="1"/>
-          <w:numId w:val="2"/>
+          <w:numId w:val="1"/>
         </w:numPr>
         <w:spacing w:after="0" w:line="240" w:lineRule="auto"/>
-        <w:ind w:left="1080"/>
         <w:textAlignment w:val="center"/>
         <w:rPr>
           <w:rFonts w:eastAsia="Times New Roman" w:cs="Times New Roman"/>
@@ -971,35 +838,27 @@
           <w:rFonts w:eastAsia="Times New Roman" w:cs="Times New Roman"/>
           <w:lang w:val="da-DK"/>
         </w:rPr>
-        <w:t>At ændre profil</w:t>
-      </w:r>
-    </w:p>
-    <w:p>
-      <w:pPr>
-        <w:numPr>
-          <w:ilvl w:val="1"/>
-          <w:numId w:val="2"/>
-        </w:numPr>
+        <w:t xml:space="preserve">at </w:t>
+      </w:r>
+      <w:r>
+        <w:rPr>
+          <w:rFonts w:eastAsia="Times New Roman" w:cs="Times New Roman"/>
+          <w:lang w:val="da-DK"/>
+        </w:rPr>
+        <w:t>ændre</w:t>
+      </w:r>
+      <w:r>
+        <w:rPr>
+          <w:rFonts w:eastAsia="Times New Roman" w:cs="Times New Roman"/>
+          <w:lang w:val="da-DK"/>
+        </w:rPr>
+        <w:t xml:space="preserve"> kundeprofil</w:t>
+      </w:r>
+    </w:p>
+    <w:p>
+      <w:pPr>
         <w:spacing w:after="0" w:line="240" w:lineRule="auto"/>
-        <w:ind w:left="1080"/>
-        <w:textAlignment w:val="center"/>
-        <w:rPr>
-          <w:rFonts w:eastAsia="Times New Roman" w:cs="Times New Roman"/>
-          <w:lang w:val="da-DK"/>
-        </w:rPr>
-      </w:pPr>
-      <w:r>
-        <w:rPr>
-          <w:rFonts w:eastAsia="Times New Roman" w:cs="Times New Roman"/>
-          <w:lang w:val="da-DK"/>
-        </w:rPr>
-        <w:t>At se historik</w:t>
-      </w:r>
-    </w:p>
-    <w:p>
-      <w:pPr>
-        <w:spacing w:after="0" w:line="240" w:lineRule="auto"/>
-        <w:ind w:left="1080"/>
+        <w:ind w:left="1620"/>
         <w:textAlignment w:val="center"/>
         <w:rPr>
           <w:rFonts w:eastAsia="Times New Roman" w:cs="Times New Roman"/>
@@ -1026,24 +885,16 @@
           <w:rFonts w:eastAsia="Times New Roman" w:cs="Times New Roman"/>
           <w:lang w:val="da-DK"/>
         </w:rPr>
-        <w:t xml:space="preserve">Flextur </w:t>
-      </w:r>
-      <w:r>
-        <w:rPr>
-          <w:rFonts w:eastAsia="Times New Roman" w:cs="Times New Roman"/>
-          <w:lang w:val="da-DK"/>
-        </w:rPr>
-        <w:t>håndtering:</w:t>
+        <w:t>Flextur bestilling:</w:t>
       </w:r>
     </w:p>
     <w:p>
       <w:pPr>
         <w:numPr>
           <w:ilvl w:val="1"/>
-          <w:numId w:val="3"/>
+          <w:numId w:val="2"/>
         </w:numPr>
         <w:spacing w:after="0" w:line="240" w:lineRule="auto"/>
-        <w:ind w:left="1080"/>
         <w:textAlignment w:val="center"/>
         <w:rPr>
           <w:rFonts w:eastAsia="Times New Roman" w:cs="Times New Roman"/>
@@ -1055,31 +906,16 @@
           <w:rFonts w:eastAsia="Times New Roman" w:cs="Times New Roman"/>
           <w:lang w:val="da-DK"/>
         </w:rPr>
-        <w:t>At hån</w:t>
-      </w:r>
-      <w:r>
-        <w:rPr>
-          <w:rFonts w:eastAsia="Times New Roman" w:cs="Times New Roman"/>
-          <w:lang w:val="da-DK"/>
-        </w:rPr>
-        <w:t>d</w:t>
-      </w:r>
-      <w:r>
-        <w:rPr>
-          <w:rFonts w:eastAsia="Times New Roman" w:cs="Times New Roman"/>
-          <w:lang w:val="da-DK"/>
-        </w:rPr>
-        <w:t>tere / styre kørsel</w:t>
+        <w:t>hos kunde</w:t>
       </w:r>
     </w:p>
     <w:p>
       <w:pPr>
         <w:numPr>
           <w:ilvl w:val="1"/>
-          <w:numId w:val="3"/>
+          <w:numId w:val="2"/>
         </w:numPr>
         <w:spacing w:after="0" w:line="240" w:lineRule="auto"/>
-        <w:ind w:left="1080"/>
         <w:textAlignment w:val="center"/>
         <w:rPr>
           <w:rFonts w:eastAsia="Times New Roman" w:cs="Times New Roman"/>
@@ -1091,17 +927,116 @@
           <w:rFonts w:eastAsia="Times New Roman" w:cs="Times New Roman"/>
           <w:lang w:val="da-DK"/>
         </w:rPr>
-        <w:t>At se oversigt over bestilte ture</w:t>
+        <w:t>hos bestillingsmodtagelse</w:t>
+      </w:r>
+    </w:p>
+    <w:p>
+      <w:pPr>
+        <w:spacing w:after="0" w:line="240" w:lineRule="auto"/>
+        <w:ind w:left="1620"/>
+        <w:textAlignment w:val="center"/>
+        <w:rPr>
+          <w:rFonts w:eastAsia="Times New Roman" w:cs="Times New Roman"/>
+          <w:lang w:val="da-DK"/>
+        </w:rPr>
+      </w:pPr>
+    </w:p>
+    <w:p>
+      <w:pPr>
+        <w:numPr>
+          <w:ilvl w:val="0"/>
+          <w:numId w:val="2"/>
+        </w:numPr>
+        <w:spacing w:after="0" w:line="240" w:lineRule="auto"/>
+        <w:ind w:left="540"/>
+        <w:textAlignment w:val="center"/>
+        <w:rPr>
+          <w:rFonts w:eastAsia="Times New Roman" w:cs="Times New Roman"/>
+          <w:lang w:val="da-DK"/>
+        </w:rPr>
+      </w:pPr>
+      <w:r>
+        <w:rPr>
+          <w:rFonts w:eastAsia="Times New Roman" w:cs="Times New Roman"/>
+          <w:lang w:val="da-DK"/>
+        </w:rPr>
+        <w:t>Kørsel håndtering</w:t>
+      </w:r>
+    </w:p>
+    <w:p>
+      <w:pPr>
+        <w:spacing w:after="0" w:line="240" w:lineRule="auto"/>
+        <w:ind w:left="540"/>
+        <w:textAlignment w:val="center"/>
+        <w:rPr>
+          <w:rFonts w:eastAsia="Times New Roman" w:cs="Times New Roman"/>
+          <w:lang w:val="da-DK"/>
+        </w:rPr>
+      </w:pPr>
+    </w:p>
+    <w:p>
+      <w:pPr>
+        <w:numPr>
+          <w:ilvl w:val="0"/>
+          <w:numId w:val="2"/>
+        </w:numPr>
+        <w:spacing w:after="0" w:line="240" w:lineRule="auto"/>
+        <w:ind w:left="540"/>
+        <w:textAlignment w:val="center"/>
+        <w:rPr>
+          <w:rFonts w:eastAsia="Times New Roman" w:cs="Times New Roman"/>
+          <w:lang w:val="da-DK"/>
+        </w:rPr>
+      </w:pPr>
+      <w:r>
+        <w:rPr>
+          <w:rFonts w:eastAsia="Times New Roman" w:cs="Times New Roman"/>
+          <w:lang w:val="da-DK"/>
+        </w:rPr>
+        <w:t>Historik håndtering</w:t>
+      </w:r>
+      <w:bookmarkStart w:id="0" w:name="_GoBack"/>
+      <w:bookmarkEnd w:id="0"/>
+    </w:p>
+    <w:p>
+      <w:pPr>
+        <w:spacing w:after="0" w:line="240" w:lineRule="auto"/>
+        <w:textAlignment w:val="center"/>
+        <w:rPr>
+          <w:rFonts w:eastAsia="Times New Roman" w:cs="Times New Roman"/>
+          <w:lang w:val="da-DK"/>
+        </w:rPr>
+      </w:pPr>
+    </w:p>
+    <w:p>
+      <w:pPr>
+        <w:numPr>
+          <w:ilvl w:val="0"/>
+          <w:numId w:val="2"/>
+        </w:numPr>
+        <w:spacing w:after="0" w:line="240" w:lineRule="auto"/>
+        <w:ind w:left="540"/>
+        <w:textAlignment w:val="center"/>
+        <w:rPr>
+          <w:rFonts w:eastAsia="Times New Roman" w:cs="Times New Roman"/>
+          <w:lang w:val="da-DK"/>
+        </w:rPr>
+      </w:pPr>
+      <w:r>
+        <w:rPr>
+          <w:rFonts w:eastAsia="Times New Roman" w:cs="Times New Roman"/>
+          <w:lang w:val="da-DK"/>
+        </w:rPr>
+        <w:t>Login håndtering:</w:t>
       </w:r>
     </w:p>
     <w:p>
       <w:pPr>
         <w:numPr>
           <w:ilvl w:val="1"/>
-          <w:numId w:val="3"/>
+          <w:numId w:val="2"/>
         </w:numPr>
         <w:spacing w:after="0" w:line="240" w:lineRule="auto"/>
-        <w:ind w:left="1080"/>
         <w:textAlignment w:val="center"/>
         <w:rPr>
           <w:rFonts w:eastAsia="Times New Roman" w:cs="Times New Roman"/>
@@ -1113,8 +1048,40 @@
           <w:rFonts w:eastAsia="Times New Roman" w:cs="Times New Roman"/>
           <w:lang w:val="da-DK"/>
         </w:rPr>
-        <w:t>At se oversigt over afholdte ture</w:t>
-      </w:r>
+        <w:t>af kunde</w:t>
+      </w:r>
+    </w:p>
+    <w:p>
+      <w:pPr>
+        <w:numPr>
+          <w:ilvl w:val="1"/>
+          <w:numId w:val="2"/>
+        </w:numPr>
+        <w:spacing w:after="0" w:line="240" w:lineRule="auto"/>
+        <w:textAlignment w:val="center"/>
+        <w:rPr>
+          <w:rFonts w:eastAsia="Times New Roman" w:cs="Times New Roman"/>
+          <w:lang w:val="da-DK"/>
+        </w:rPr>
+      </w:pPr>
+      <w:r>
+        <w:rPr>
+          <w:rFonts w:eastAsia="Times New Roman" w:cs="Times New Roman"/>
+          <w:lang w:val="da-DK"/>
+        </w:rPr>
+        <w:t>af bestillingsmodtagelse</w:t>
+      </w:r>
+    </w:p>
+    <w:p>
+      <w:pPr>
+        <w:spacing w:after="0" w:line="240" w:lineRule="auto"/>
+        <w:ind w:left="540"/>
+        <w:textAlignment w:val="center"/>
+        <w:rPr>
+          <w:rFonts w:eastAsia="Times New Roman" w:cs="Times New Roman"/>
+          <w:lang w:val="da-DK"/>
+        </w:rPr>
+      </w:pPr>
     </w:p>
     <w:p>
       <w:pPr>
@@ -1150,7 +1117,7 @@
 </file>
 
 <file path=word/numbering.xml><?xml version="1.0" encoding="utf-8"?>
-<w:numbering xmlns:wpc="http://schemas.microsoft.com/office/word/2010/wordprocessingCanvas" xmlns:mc="http://schemas.openxmlformats.org/markup-compatibility/2006" xmlns:o="urn:schemas-microsoft-com:office:office" xmlns:r="http://schemas.openxmlformats.org/officeDocument/2006/relationships" xmlns:m="http://schemas.openxmlformats.org/officeDocument/2006/math" xmlns:v="urn:schemas-microsoft-com:vml" xmlns:wp14="http://schemas.microsoft.com/office/word/2010/wordprocessingDrawing" xmlns:wp="http://schemas.openxmlformats.org/drawingml/2006/wordprocessingDrawing" xmlns:w10="urn:schemas-microsoft-com:office:word" xmlns:w="http://schemas.openxmlformats.org/wordprocessingml/2006/main" xmlns:w14="http://schemas.microsoft.com/office/word/2010/wordml" xmlns:w15="http://schemas.microsoft.com/office/word/2012/wordml" xmlns:wpg="http://schemas.microsoft.com/office/word/2010/wordprocessingGroup" xmlns:wpi="http://schemas.microsoft.com/office/word/2010/wordprocessingInk" xmlns:wne="http://schemas.microsoft.com/office/word/2006/wordml" xmlns:wps="http://schemas.microsoft.com/office/word/2010/wordprocessingShape" mc:Ignorable="w14 w15 wp14">
+<w:numbering xmlns:wpc="http://schemas.microsoft.com/office/word/2010/wordprocessingCanvas" xmlns:cx="http://schemas.microsoft.com/office/drawing/2014/chartex" xmlns:cx1="http://schemas.microsoft.com/office/drawing/2015/9/8/chartex" xmlns:mc="http://schemas.openxmlformats.org/markup-compatibility/2006" xmlns:o="urn:schemas-microsoft-com:office:office" xmlns:r="http://schemas.openxmlformats.org/officeDocument/2006/relationships" xmlns:m="http://schemas.openxmlformats.org/officeDocument/2006/math" xmlns:v="urn:schemas-microsoft-com:vml" xmlns:wp14="http://schemas.microsoft.com/office/word/2010/wordprocessingDrawing" xmlns:wp="http://schemas.openxmlformats.org/drawingml/2006/wordprocessingDrawing" xmlns:w10="urn:schemas-microsoft-com:office:word" xmlns:w="http://schemas.openxmlformats.org/wordprocessingml/2006/main" xmlns:w14="http://schemas.microsoft.com/office/word/2010/wordml" xmlns:w15="http://schemas.microsoft.com/office/word/2012/wordml" xmlns:w16se="http://schemas.microsoft.com/office/word/2015/wordml/symex" xmlns:wpg="http://schemas.microsoft.com/office/word/2010/wordprocessingGroup" xmlns:wpi="http://schemas.microsoft.com/office/word/2010/wordprocessingInk" xmlns:wne="http://schemas.microsoft.com/office/word/2006/wordml" xmlns:wps="http://schemas.microsoft.com/office/word/2010/wordprocessingShape" mc:Ignorable="w14 w15 w16se wp14">
   <w:abstractNum w:abstractNumId="0" w15:restartNumberingAfterBreak="0">
     <w:nsid w:val="3B3B110F"/>
     <w:multiLevelType w:val="multilevel"/>
@@ -1162,9 +1129,9 @@
       <w:lvlJc w:val="left"/>
       <w:pPr>
         <w:tabs>
-          <w:tab w:val="num" w:pos="720"/>
+          <w:tab w:val="num" w:pos="900"/>
         </w:tabs>
-        <w:ind w:left="720" w:hanging="360"/>
+        <w:ind w:left="900" w:hanging="360"/>
       </w:pPr>
       <w:rPr>
         <w:rFonts w:ascii="Symbol" w:hAnsi="Symbol" w:hint="default"/>
@@ -1177,9 +1144,9 @@
       <w:lvlJc w:val="left"/>
       <w:pPr>
         <w:tabs>
-          <w:tab w:val="num" w:pos="1440"/>
+          <w:tab w:val="num" w:pos="1620"/>
         </w:tabs>
-        <w:ind w:left="1440" w:hanging="360"/>
+        <w:ind w:left="1620" w:hanging="360"/>
       </w:pPr>
     </w:lvl>
     <w:lvl w:ilvl="2" w:tentative="1">
@@ -1189,9 +1156,9 @@
       <w:lvlJc w:val="left"/>
       <w:pPr>
         <w:tabs>
-          <w:tab w:val="num" w:pos="2160"/>
+          <w:tab w:val="num" w:pos="2340"/>
         </w:tabs>
-        <w:ind w:left="2160" w:hanging="360"/>
+        <w:ind w:left="2340" w:hanging="360"/>
       </w:pPr>
     </w:lvl>
     <w:lvl w:ilvl="3" w:tentative="1">
@@ -1201,9 +1168,9 @@
       <w:lvlJc w:val="left"/>
       <w:pPr>
         <w:tabs>
-          <w:tab w:val="num" w:pos="2880"/>
+          <w:tab w:val="num" w:pos="3060"/>
         </w:tabs>
-        <w:ind w:left="2880" w:hanging="360"/>
+        <w:ind w:left="3060" w:hanging="360"/>
       </w:pPr>
     </w:lvl>
     <w:lvl w:ilvl="4" w:tentative="1">
@@ -1213,9 +1180,9 @@
       <w:lvlJc w:val="left"/>
       <w:pPr>
         <w:tabs>
-          <w:tab w:val="num" w:pos="3600"/>
+          <w:tab w:val="num" w:pos="3780"/>
         </w:tabs>
-        <w:ind w:left="3600" w:hanging="360"/>
+        <w:ind w:left="3780" w:hanging="360"/>
       </w:pPr>
     </w:lvl>
     <w:lvl w:ilvl="5" w:tentative="1">
@@ -1225,9 +1192,9 @@
       <w:lvlJc w:val="left"/>
       <w:pPr>
         <w:tabs>
-          <w:tab w:val="num" w:pos="4320"/>
+          <w:tab w:val="num" w:pos="4500"/>
         </w:tabs>
-        <w:ind w:left="4320" w:hanging="360"/>
+        <w:ind w:left="4500" w:hanging="360"/>
       </w:pPr>
     </w:lvl>
     <w:lvl w:ilvl="6" w:tentative="1">
@@ -1237,9 +1204,9 @@
       <w:lvlJc w:val="left"/>
       <w:pPr>
         <w:tabs>
-          <w:tab w:val="num" w:pos="5040"/>
+          <w:tab w:val="num" w:pos="5220"/>
         </w:tabs>
-        <w:ind w:left="5040" w:hanging="360"/>
+        <w:ind w:left="5220" w:hanging="360"/>
       </w:pPr>
     </w:lvl>
     <w:lvl w:ilvl="7" w:tentative="1">
@@ -1249,9 +1216,9 @@
       <w:lvlJc w:val="left"/>
       <w:pPr>
         <w:tabs>
-          <w:tab w:val="num" w:pos="5760"/>
+          <w:tab w:val="num" w:pos="5940"/>
         </w:tabs>
-        <w:ind w:left="5760" w:hanging="360"/>
+        <w:ind w:left="5940" w:hanging="360"/>
       </w:pPr>
     </w:lvl>
     <w:lvl w:ilvl="8" w:tentative="1">
@@ -1261,9 +1228,9 @@
       <w:lvlJc w:val="left"/>
       <w:pPr>
         <w:tabs>
-          <w:tab w:val="num" w:pos="6480"/>
+          <w:tab w:val="num" w:pos="6660"/>
         </w:tabs>
-        <w:ind w:left="6480" w:hanging="360"/>
+        <w:ind w:left="6660" w:hanging="360"/>
       </w:pPr>
     </w:lvl>
   </w:abstractNum>
@@ -1404,7 +1371,7 @@
 </file>
 
 <file path=word/styles.xml><?xml version="1.0" encoding="utf-8"?>
-<w:styles xmlns:mc="http://schemas.openxmlformats.org/markup-compatibility/2006" xmlns:r="http://schemas.openxmlformats.org/officeDocument/2006/relationships" xmlns:w="http://schemas.openxmlformats.org/wordprocessingml/2006/main" xmlns:w14="http://schemas.microsoft.com/office/word/2010/wordml" xmlns:w15="http://schemas.microsoft.com/office/word/2012/wordml" mc:Ignorable="w14 w15">
+<w:styles xmlns:mc="http://schemas.openxmlformats.org/markup-compatibility/2006" xmlns:r="http://schemas.openxmlformats.org/officeDocument/2006/relationships" xmlns:w="http://schemas.openxmlformats.org/wordprocessingml/2006/main" xmlns:w14="http://schemas.microsoft.com/office/word/2010/wordml" xmlns:w15="http://schemas.microsoft.com/office/word/2012/wordml" xmlns:w16se="http://schemas.microsoft.com/office/word/2015/wordml/symex" mc:Ignorable="w14 w15 w16se">
   <w:docDefaults>
     <w:rPrDefault>
       <w:rPr>
@@ -1797,13 +1764,13 @@
     <w:name w:val="Normal"/>
     <w:qFormat/>
   </w:style>
-  <w:style w:type="character" w:default="1" w:styleId="Standardskrifttypeiafsnit">
+  <w:style w:type="character" w:default="1" w:styleId="DefaultParagraphFont">
     <w:name w:val="Default Paragraph Font"/>
     <w:uiPriority w:val="1"/>
     <w:semiHidden/>
     <w:unhideWhenUsed/>
   </w:style>
-  <w:style w:type="table" w:default="1" w:styleId="Tabel-Normal">
+  <w:style w:type="table" w:default="1" w:styleId="TableNormal">
     <w:name w:val="Normal Table"/>
     <w:uiPriority w:val="99"/>
     <w:semiHidden/>
@@ -1818,16 +1785,16 @@
       </w:tblCellMar>
     </w:tblPr>
   </w:style>
-  <w:style w:type="numbering" w:default="1" w:styleId="Ingenoversigt">
+  <w:style w:type="numbering" w:default="1" w:styleId="NoList">
     <w:name w:val="No List"/>
     <w:uiPriority w:val="99"/>
     <w:semiHidden/>
     <w:unhideWhenUsed/>
   </w:style>
-  <w:style w:type="paragraph" w:styleId="FormateretHTML">
+  <w:style w:type="paragraph" w:styleId="HTMLPreformatted">
     <w:name w:val="HTML Preformatted"/>
     <w:basedOn w:val="Normal"/>
-    <w:link w:val="FormateretHTMLTegn"/>
+    <w:link w:val="HTMLPreformattedChar"/>
     <w:uiPriority w:val="99"/>
     <w:semiHidden/>
     <w:unhideWhenUsed/>
@@ -1860,10 +1827,10 @@
       <w:lang w:eastAsia="en-GB"/>
     </w:rPr>
   </w:style>
-  <w:style w:type="character" w:customStyle="1" w:styleId="FormateretHTMLTegn">
-    <w:name w:val="Formateret HTML Tegn"/>
-    <w:basedOn w:val="Standardskrifttypeiafsnit"/>
-    <w:link w:val="FormateretHTML"/>
+  <w:style w:type="character" w:customStyle="1" w:styleId="HTMLPreformattedChar">
+    <w:name w:val="HTML Preformatted Char"/>
+    <w:basedOn w:val="DefaultParagraphFont"/>
+    <w:link w:val="HTMLPreformatted"/>
     <w:uiPriority w:val="99"/>
     <w:semiHidden/>
     <w:rsid w:val="00931D06"/>
@@ -1874,9 +1841,9 @@
       <w:lang w:eastAsia="en-GB"/>
     </w:rPr>
   </w:style>
-  <w:style w:type="table" w:styleId="Tabel-Gitter">
+  <w:style w:type="table" w:styleId="TableGrid">
     <w:name w:val="Table Grid"/>
-    <w:basedOn w:val="Tabel-Normal"/>
+    <w:basedOn w:val="TableNormal"/>
     <w:uiPriority w:val="39"/>
     <w:rsid w:val="00EB6CAC"/>
     <w:pPr>
@@ -1893,7 +1860,7 @@
       </w:tblBorders>
     </w:tblPr>
   </w:style>
-  <w:style w:type="paragraph" w:styleId="Listeafsnit">
+  <w:style w:type="paragraph" w:styleId="ListParagraph">
     <w:name w:val="List Paragraph"/>
     <w:basedOn w:val="Normal"/>
     <w:uiPriority w:val="34"/>

</xml_diff>

<commit_message>
Visiondokument : featureliste  fixed
</commit_message>
<xml_diff>
--- a/Analysis/Visions Dokument.docx
+++ b/Analysis/Visions Dokument.docx
@@ -104,12 +104,14 @@
                 <w:lang w:val="da-DK"/>
               </w:rPr>
             </w:pPr>
+            <w:proofErr w:type="spellStart"/>
             <w:r>
               <w:rPr>
                 <w:lang w:val="da-DK"/>
               </w:rPr>
               <w:t>Description</w:t>
             </w:r>
+            <w:proofErr w:type="spellEnd"/>
           </w:p>
         </w:tc>
         <w:tc>
@@ -142,11 +144,33 @@
                 <w:lang w:val="da-DK"/>
               </w:rPr>
             </w:pPr>
-            <w:r>
-              <w:rPr>
-                <w:lang w:val="da-DK"/>
-              </w:rPr>
-              <w:t>inception draft 1</w:t>
+            <w:proofErr w:type="spellStart"/>
+            <w:r>
+              <w:rPr>
+                <w:lang w:val="da-DK"/>
+              </w:rPr>
+              <w:t>inception</w:t>
+            </w:r>
+            <w:proofErr w:type="spellEnd"/>
+            <w:r>
+              <w:rPr>
+                <w:lang w:val="da-DK"/>
+              </w:rPr>
+              <w:t xml:space="preserve"> </w:t>
+            </w:r>
+            <w:proofErr w:type="spellStart"/>
+            <w:r>
+              <w:rPr>
+                <w:lang w:val="da-DK"/>
+              </w:rPr>
+              <w:t>draft</w:t>
+            </w:r>
+            <w:proofErr w:type="spellEnd"/>
+            <w:r>
+              <w:rPr>
+                <w:lang w:val="da-DK"/>
+              </w:rPr>
+              <w:t xml:space="preserve"> 1</w:t>
             </w:r>
           </w:p>
         </w:tc>
@@ -178,12 +202,28 @@
                 <w:lang w:val="en-US"/>
               </w:rPr>
             </w:pPr>
+            <w:proofErr w:type="spellStart"/>
             <w:r>
               <w:rPr>
                 <w:lang w:val="en-US"/>
               </w:rPr>
-              <w:t>Visiontekst tilføjet</w:t>
-            </w:r>
+              <w:t>Visiontekst</w:t>
+            </w:r>
+            <w:proofErr w:type="spellEnd"/>
+            <w:r>
+              <w:rPr>
+                <w:lang w:val="en-US"/>
+              </w:rPr>
+              <w:t xml:space="preserve"> </w:t>
+            </w:r>
+            <w:proofErr w:type="spellStart"/>
+            <w:r>
+              <w:rPr>
+                <w:lang w:val="en-US"/>
+              </w:rPr>
+              <w:t>tilføjet</w:t>
+            </w:r>
+            <w:proofErr w:type="spellEnd"/>
           </w:p>
         </w:tc>
         <w:tc>
@@ -216,11 +256,33 @@
                 <w:lang w:val="da-DK"/>
               </w:rPr>
             </w:pPr>
-            <w:r>
-              <w:rPr>
-                <w:lang w:val="da-DK"/>
-              </w:rPr>
-              <w:t>inception draft 2</w:t>
+            <w:proofErr w:type="spellStart"/>
+            <w:r>
+              <w:rPr>
+                <w:lang w:val="da-DK"/>
+              </w:rPr>
+              <w:t>inception</w:t>
+            </w:r>
+            <w:proofErr w:type="spellEnd"/>
+            <w:r>
+              <w:rPr>
+                <w:lang w:val="da-DK"/>
+              </w:rPr>
+              <w:t xml:space="preserve"> </w:t>
+            </w:r>
+            <w:proofErr w:type="spellStart"/>
+            <w:r>
+              <w:rPr>
+                <w:lang w:val="da-DK"/>
+              </w:rPr>
+              <w:t>draft</w:t>
+            </w:r>
+            <w:proofErr w:type="spellEnd"/>
+            <w:r>
+              <w:rPr>
+                <w:lang w:val="da-DK"/>
+              </w:rPr>
+              <w:t xml:space="preserve"> 2</w:t>
             </w:r>
           </w:p>
         </w:tc>
@@ -252,12 +314,28 @@
                 <w:lang w:val="en-US"/>
               </w:rPr>
             </w:pPr>
+            <w:proofErr w:type="spellStart"/>
             <w:r>
               <w:rPr>
                 <w:lang w:val="en-US"/>
               </w:rPr>
-              <w:t>Featureliste tilføjet</w:t>
-            </w:r>
+              <w:t>Featureliste</w:t>
+            </w:r>
+            <w:proofErr w:type="spellEnd"/>
+            <w:r>
+              <w:rPr>
+                <w:lang w:val="en-US"/>
+              </w:rPr>
+              <w:t xml:space="preserve"> </w:t>
+            </w:r>
+            <w:proofErr w:type="spellStart"/>
+            <w:r>
+              <w:rPr>
+                <w:lang w:val="en-US"/>
+              </w:rPr>
+              <w:t>tilføjet</w:t>
+            </w:r>
+            <w:proofErr w:type="spellEnd"/>
           </w:p>
         </w:tc>
         <w:tc>
@@ -270,12 +348,14 @@
                 <w:lang w:val="en-US"/>
               </w:rPr>
             </w:pPr>
+            <w:proofErr w:type="spellStart"/>
             <w:r>
               <w:rPr>
                 <w:lang w:val="en-US"/>
               </w:rPr>
               <w:t>Juyoung</w:t>
             </w:r>
+            <w:proofErr w:type="spellEnd"/>
           </w:p>
         </w:tc>
       </w:tr>
@@ -290,11 +370,33 @@
                 <w:lang w:val="da-DK"/>
               </w:rPr>
             </w:pPr>
-            <w:r>
-              <w:rPr>
-                <w:lang w:val="da-DK"/>
-              </w:rPr>
-              <w:t>Inception draft 3</w:t>
+            <w:proofErr w:type="spellStart"/>
+            <w:r>
+              <w:rPr>
+                <w:lang w:val="da-DK"/>
+              </w:rPr>
+              <w:t>Inception</w:t>
+            </w:r>
+            <w:proofErr w:type="spellEnd"/>
+            <w:r>
+              <w:rPr>
+                <w:lang w:val="da-DK"/>
+              </w:rPr>
+              <w:t xml:space="preserve"> </w:t>
+            </w:r>
+            <w:proofErr w:type="spellStart"/>
+            <w:r>
+              <w:rPr>
+                <w:lang w:val="da-DK"/>
+              </w:rPr>
+              <w:t>draft</w:t>
+            </w:r>
+            <w:proofErr w:type="spellEnd"/>
+            <w:r>
+              <w:rPr>
+                <w:lang w:val="da-DK"/>
+              </w:rPr>
+              <w:t xml:space="preserve"> 3</w:t>
             </w:r>
           </w:p>
         </w:tc>
@@ -326,12 +428,42 @@
                 <w:lang w:val="en-US"/>
               </w:rPr>
             </w:pPr>
+            <w:proofErr w:type="spellStart"/>
             <w:r>
               <w:rPr>
                 <w:lang w:val="en-US"/>
               </w:rPr>
-              <w:t>Intressent analyse tilføjet</w:t>
-            </w:r>
+              <w:t>Intressent</w:t>
+            </w:r>
+            <w:proofErr w:type="spellEnd"/>
+            <w:r>
+              <w:rPr>
+                <w:lang w:val="en-US"/>
+              </w:rPr>
+              <w:t xml:space="preserve"> </w:t>
+            </w:r>
+            <w:proofErr w:type="spellStart"/>
+            <w:r>
+              <w:rPr>
+                <w:lang w:val="en-US"/>
+              </w:rPr>
+              <w:t>analyse</w:t>
+            </w:r>
+            <w:proofErr w:type="spellEnd"/>
+            <w:r>
+              <w:rPr>
+                <w:lang w:val="en-US"/>
+              </w:rPr>
+              <w:t xml:space="preserve"> </w:t>
+            </w:r>
+            <w:proofErr w:type="spellStart"/>
+            <w:r>
+              <w:rPr>
+                <w:lang w:val="en-US"/>
+              </w:rPr>
+              <w:t>tilføjet</w:t>
+            </w:r>
+            <w:proofErr w:type="spellEnd"/>
           </w:p>
         </w:tc>
         <w:tc>
@@ -398,14 +530,24 @@
           <w:sz w:val="24"/>
           <w:lang w:val="en-US"/>
         </w:rPr>
-        <w:t xml:space="preserve"> tekst</w:t>
-      </w:r>
+        <w:t xml:space="preserve"> </w:t>
+      </w:r>
+      <w:proofErr w:type="spellStart"/>
       <w:r>
         <w:rPr>
           <w:b/>
           <w:sz w:val="24"/>
           <w:lang w:val="en-US"/>
         </w:rPr>
+        <w:t>tekst</w:t>
+      </w:r>
+      <w:proofErr w:type="spellEnd"/>
+      <w:r>
+        <w:rPr>
+          <w:b/>
+          <w:sz w:val="24"/>
+          <w:lang w:val="en-US"/>
+        </w:rPr>
         <w:t>:</w:t>
       </w:r>
     </w:p>
@@ -419,7 +561,14 @@
         <w:rPr>
           <w:lang w:val="da-DK"/>
         </w:rPr>
-        <w:t>Dette system er konstrueret til de brugere der ønsker at bestille flexture ved Midt</w:t>
+        <w:t xml:space="preserve">Dette system er konstrueret til de brugere der ønsker at bestille flexture ved </w:t>
+      </w:r>
+      <w:proofErr w:type="spellStart"/>
+      <w:r>
+        <w:rPr>
+          <w:lang w:val="da-DK"/>
+        </w:rPr>
+        <w:t>Midt</w:t>
       </w:r>
       <w:r>
         <w:rPr>
@@ -431,14 +580,23 @@
         <w:rPr>
           <w:lang w:val="da-DK"/>
         </w:rPr>
-        <w:t xml:space="preserve">rafik ved hjælp af deres computere. Systemet indeholder alt hvad der er behov for at en bruger kan både udregne prisen, og bestille en flextur ved </w:t>
-      </w:r>
+        <w:t>rafik</w:t>
+      </w:r>
+      <w:proofErr w:type="spellEnd"/>
+      <w:r>
+        <w:rPr>
+          <w:lang w:val="da-DK"/>
+        </w:rPr>
+        <w:t xml:space="preserve"> ved hjælp af deres computere. Systemet indeholder alt hvad der er behov for at en bruger kan både udregne prisen, og bestille en flextur ved </w:t>
+      </w:r>
+      <w:proofErr w:type="spellStart"/>
       <w:r>
         <w:rPr>
           <w:lang w:val="da-DK"/>
         </w:rPr>
         <w:t>MidtTrafik</w:t>
       </w:r>
+      <w:proofErr w:type="spellEnd"/>
       <w:r>
         <w:rPr>
           <w:lang w:val="da-DK"/>
@@ -514,12 +672,14 @@
           <w:lang w:val="da-DK"/>
         </w:rPr>
       </w:pPr>
+      <w:proofErr w:type="spellStart"/>
       <w:r>
         <w:rPr>
           <w:lang w:val="da-DK"/>
         </w:rPr>
         <w:t>MidtTrafik</w:t>
       </w:r>
+      <w:proofErr w:type="spellEnd"/>
     </w:p>
     <w:p>
       <w:pPr>
@@ -532,11 +692,19 @@
           <w:lang w:val="da-DK"/>
         </w:rPr>
       </w:pPr>
-      <w:r>
-        <w:rPr>
-          <w:lang w:val="da-DK"/>
-        </w:rPr>
-        <w:t>MidtTrafiks kunder</w:t>
+      <w:proofErr w:type="spellStart"/>
+      <w:r>
+        <w:rPr>
+          <w:lang w:val="da-DK"/>
+        </w:rPr>
+        <w:t>MidtTrafiks</w:t>
+      </w:r>
+      <w:proofErr w:type="spellEnd"/>
+      <w:r>
+        <w:rPr>
+          <w:lang w:val="da-DK"/>
+        </w:rPr>
+        <w:t xml:space="preserve"> kunder</w:t>
       </w:r>
     </w:p>
     <w:p>
@@ -933,40 +1101,6 @@
     <w:p>
       <w:pPr>
         <w:spacing w:after="0" w:line="240" w:lineRule="auto"/>
-        <w:ind w:left="1620"/>
-        <w:textAlignment w:val="center"/>
-        <w:rPr>
-          <w:rFonts w:eastAsia="Times New Roman" w:cs="Times New Roman"/>
-          <w:lang w:val="da-DK"/>
-        </w:rPr>
-      </w:pPr>
-    </w:p>
-    <w:p>
-      <w:pPr>
-        <w:numPr>
-          <w:ilvl w:val="0"/>
-          <w:numId w:val="2"/>
-        </w:numPr>
-        <w:spacing w:after="0" w:line="240" w:lineRule="auto"/>
-        <w:ind w:left="540"/>
-        <w:textAlignment w:val="center"/>
-        <w:rPr>
-          <w:rFonts w:eastAsia="Times New Roman" w:cs="Times New Roman"/>
-          <w:lang w:val="da-DK"/>
-        </w:rPr>
-      </w:pPr>
-      <w:r>
-        <w:rPr>
-          <w:rFonts w:eastAsia="Times New Roman" w:cs="Times New Roman"/>
-          <w:lang w:val="da-DK"/>
-        </w:rPr>
-        <w:t>Kørsel håndtering</w:t>
-      </w:r>
-    </w:p>
-    <w:p>
-      <w:pPr>
-        <w:spacing w:after="0" w:line="240" w:lineRule="auto"/>
-        <w:ind w:left="540"/>
         <w:textAlignment w:val="center"/>
         <w:rPr>
           <w:rFonts w:eastAsia="Times New Roman" w:cs="Times New Roman"/>

</xml_diff>

<commit_message>
intressent analyse opdateret + visions dokument
</commit_message>
<xml_diff>
--- a/Analysis/Visions Dokument.docx
+++ b/Analysis/Visions Dokument.docx
@@ -1,20 +1,16 @@
 
 <file path=word/document.xml><?xml version="1.0" encoding="utf-8"?>
-<w:document xmlns:wpc="http://schemas.microsoft.com/office/word/2010/wordprocessingCanvas" xmlns:cx="http://schemas.microsoft.com/office/drawing/2014/chartex" xmlns:cx1="http://schemas.microsoft.com/office/drawing/2015/9/8/chartex" xmlns:mc="http://schemas.openxmlformats.org/markup-compatibility/2006" xmlns:o="urn:schemas-microsoft-com:office:office" xmlns:r="http://schemas.openxmlformats.org/officeDocument/2006/relationships" xmlns:m="http://schemas.openxmlformats.org/officeDocument/2006/math" xmlns:v="urn:schemas-microsoft-com:vml" xmlns:wp14="http://schemas.microsoft.com/office/word/2010/wordprocessingDrawing" xmlns:wp="http://schemas.openxmlformats.org/drawingml/2006/wordprocessingDrawing" xmlns:w10="urn:schemas-microsoft-com:office:word" xmlns:w="http://schemas.openxmlformats.org/wordprocessingml/2006/main" xmlns:w14="http://schemas.microsoft.com/office/word/2010/wordml" xmlns:w15="http://schemas.microsoft.com/office/word/2012/wordml" xmlns:w16se="http://schemas.microsoft.com/office/word/2015/wordml/symex" xmlns:wpg="http://schemas.microsoft.com/office/word/2010/wordprocessingGroup" xmlns:wpi="http://schemas.microsoft.com/office/word/2010/wordprocessingInk" xmlns:wne="http://schemas.microsoft.com/office/word/2006/wordml" xmlns:wps="http://schemas.microsoft.com/office/word/2010/wordprocessingShape" mc:Ignorable="w14 w15 w16se wp14">
+<w:document xmlns:wpc="http://schemas.microsoft.com/office/word/2010/wordprocessingCanvas" xmlns:mc="http://schemas.openxmlformats.org/markup-compatibility/2006" xmlns:o="urn:schemas-microsoft-com:office:office" xmlns:r="http://schemas.openxmlformats.org/officeDocument/2006/relationships" xmlns:m="http://schemas.openxmlformats.org/officeDocument/2006/math" xmlns:v="urn:schemas-microsoft-com:vml" xmlns:wp14="http://schemas.microsoft.com/office/word/2010/wordprocessingDrawing" xmlns:wp="http://schemas.openxmlformats.org/drawingml/2006/wordprocessingDrawing" xmlns:w10="urn:schemas-microsoft-com:office:word" xmlns:w="http://schemas.openxmlformats.org/wordprocessingml/2006/main" xmlns:w14="http://schemas.microsoft.com/office/word/2010/wordml" xmlns:w15="http://schemas.microsoft.com/office/word/2012/wordml" xmlns:wpg="http://schemas.microsoft.com/office/word/2010/wordprocessingGroup" xmlns:wpi="http://schemas.microsoft.com/office/word/2010/wordprocessingInk" xmlns:wne="http://schemas.microsoft.com/office/word/2006/wordml" xmlns:wps="http://schemas.microsoft.com/office/word/2010/wordprocessingShape" mc:Ignorable="w14 w15 wp14">
   <w:body>
     <w:p>
       <w:pPr>
-        <w:jc w:val="center"/>
-        <w:rPr>
-          <w:b/>
-          <w:sz w:val="36"/>
-          <w:lang w:val="da-DK"/>
-        </w:rPr>
-      </w:pPr>
-      <w:r>
-        <w:rPr>
-          <w:b/>
-          <w:sz w:val="36"/>
+        <w:pStyle w:val="Overskrift1"/>
+        <w:rPr>
+          <w:lang w:val="da-DK"/>
+        </w:rPr>
+      </w:pPr>
+      <w:r>
+        <w:rPr>
           <w:lang w:val="da-DK"/>
         </w:rPr>
         <w:t>Vision</w:t>
@@ -22,24 +18,19 @@
     </w:p>
     <w:p>
       <w:pPr>
-        <w:rPr>
-          <w:b/>
-          <w:sz w:val="24"/>
-          <w:lang w:val="da-DK"/>
-        </w:rPr>
-      </w:pPr>
-      <w:r>
-        <w:rPr>
-          <w:b/>
-          <w:sz w:val="24"/>
+        <w:pStyle w:val="Overskrift2"/>
+        <w:rPr>
+          <w:lang w:val="da-DK"/>
+        </w:rPr>
+      </w:pPr>
+      <w:r>
+        <w:rPr>
           <w:lang w:val="da-DK"/>
         </w:rPr>
         <w:t xml:space="preserve">Revision </w:t>
       </w:r>
       <w:r>
         <w:rPr>
-          <w:b/>
-          <w:sz w:val="24"/>
           <w:lang w:val="da-DK"/>
         </w:rPr>
         <w:t>Historik</w:t>
@@ -47,7 +38,7 @@
     </w:p>
     <w:tbl>
       <w:tblPr>
-        <w:tblStyle w:val="TableGrid"/>
+        <w:tblStyle w:val="Tabel-Gitter"/>
         <w:tblW w:w="0" w:type="auto"/>
         <w:tblLook w:val="04A0" w:firstRow="1" w:lastRow="0" w:firstColumn="1" w:lastColumn="0" w:noHBand="0" w:noVBand="1"/>
       </w:tblPr>
@@ -144,6 +135,7 @@
                 <w:lang w:val="da-DK"/>
               </w:rPr>
             </w:pPr>
+            <w:proofErr w:type="spellStart"/>
             <w:r>
               <w:rPr>
                 <w:lang w:val="da-DK"/>
@@ -154,7 +146,14 @@
               <w:rPr>
                 <w:lang w:val="da-DK"/>
               </w:rPr>
-              <w:t xml:space="preserve">nception </w:t>
+              <w:t>nception</w:t>
+            </w:r>
+            <w:proofErr w:type="spellEnd"/>
+            <w:r>
+              <w:rPr>
+                <w:lang w:val="da-DK"/>
+              </w:rPr>
+              <w:t xml:space="preserve"> </w:t>
             </w:r>
             <w:proofErr w:type="spellStart"/>
             <w:r>
@@ -200,11 +199,19 @@
                 <w:lang w:val="en-US"/>
               </w:rPr>
             </w:pPr>
+            <w:proofErr w:type="spellStart"/>
             <w:r>
               <w:rPr>
                 <w:lang w:val="en-US"/>
               </w:rPr>
-              <w:t xml:space="preserve">Visiontekst </w:t>
+              <w:t>Visiontekst</w:t>
+            </w:r>
+            <w:proofErr w:type="spellEnd"/>
+            <w:r>
+              <w:rPr>
+                <w:lang w:val="en-US"/>
+              </w:rPr>
+              <w:t xml:space="preserve"> </w:t>
             </w:r>
             <w:proofErr w:type="spellStart"/>
             <w:r>
@@ -310,11 +317,19 @@
                 <w:lang w:val="en-US"/>
               </w:rPr>
             </w:pPr>
+            <w:proofErr w:type="spellStart"/>
             <w:r>
               <w:rPr>
                 <w:lang w:val="en-US"/>
               </w:rPr>
-              <w:t xml:space="preserve">Featureliste </w:t>
+              <w:t>Featureliste</w:t>
+            </w:r>
+            <w:proofErr w:type="spellEnd"/>
+            <w:r>
+              <w:rPr>
+                <w:lang w:val="en-US"/>
+              </w:rPr>
+              <w:t xml:space="preserve"> </w:t>
             </w:r>
             <w:proofErr w:type="spellStart"/>
             <w:r>
@@ -358,11 +373,19 @@
                 <w:lang w:val="da-DK"/>
               </w:rPr>
             </w:pPr>
-            <w:r>
-              <w:rPr>
-                <w:lang w:val="da-DK"/>
-              </w:rPr>
-              <w:t xml:space="preserve">Inception </w:t>
+            <w:proofErr w:type="spellStart"/>
+            <w:r>
+              <w:rPr>
+                <w:lang w:val="da-DK"/>
+              </w:rPr>
+              <w:t>Inception</w:t>
+            </w:r>
+            <w:proofErr w:type="spellEnd"/>
+            <w:r>
+              <w:rPr>
+                <w:lang w:val="da-DK"/>
+              </w:rPr>
+              <w:t xml:space="preserve"> </w:t>
             </w:r>
             <w:proofErr w:type="spellStart"/>
             <w:r>
@@ -408,11 +431,19 @@
                 <w:lang w:val="en-US"/>
               </w:rPr>
             </w:pPr>
+            <w:proofErr w:type="spellStart"/>
             <w:r>
               <w:rPr>
                 <w:lang w:val="en-US"/>
               </w:rPr>
-              <w:t xml:space="preserve">Intressent </w:t>
+              <w:t>Intressent</w:t>
+            </w:r>
+            <w:proofErr w:type="spellEnd"/>
+            <w:r>
+              <w:rPr>
+                <w:lang w:val="en-US"/>
+              </w:rPr>
+              <w:t xml:space="preserve"> </w:t>
             </w:r>
             <w:proofErr w:type="spellStart"/>
             <w:r>
@@ -577,68 +608,146 @@
           </w:p>
         </w:tc>
       </w:tr>
+      <w:tr>
+        <w:tc>
+          <w:tcPr>
+            <w:tcW w:w="2254" w:type="dxa"/>
+          </w:tcPr>
+          <w:p>
+            <w:pPr>
+              <w:rPr>
+                <w:lang w:val="da-DK"/>
+              </w:rPr>
+            </w:pPr>
+            <w:proofErr w:type="spellStart"/>
+            <w:r>
+              <w:rPr>
+                <w:lang w:val="da-DK"/>
+              </w:rPr>
+              <w:t>Inception</w:t>
+            </w:r>
+            <w:proofErr w:type="spellEnd"/>
+            <w:r>
+              <w:rPr>
+                <w:lang w:val="da-DK"/>
+              </w:rPr>
+              <w:t xml:space="preserve"> </w:t>
+            </w:r>
+            <w:proofErr w:type="spellStart"/>
+            <w:r>
+              <w:rPr>
+                <w:lang w:val="da-DK"/>
+              </w:rPr>
+              <w:t>draft</w:t>
+            </w:r>
+            <w:proofErr w:type="spellEnd"/>
+            <w:r>
+              <w:rPr>
+                <w:lang w:val="da-DK"/>
+              </w:rPr>
+              <w:t xml:space="preserve"> 5</w:t>
+            </w:r>
+          </w:p>
+        </w:tc>
+        <w:tc>
+          <w:tcPr>
+            <w:tcW w:w="2254" w:type="dxa"/>
+          </w:tcPr>
+          <w:p>
+            <w:pPr>
+              <w:rPr>
+                <w:lang w:val="da-DK"/>
+              </w:rPr>
+            </w:pPr>
+            <w:r>
+              <w:rPr>
+                <w:lang w:val="da-DK"/>
+              </w:rPr>
+              <w:t>9. maj 2016</w:t>
+            </w:r>
+          </w:p>
+        </w:tc>
+        <w:tc>
+          <w:tcPr>
+            <w:tcW w:w="2575" w:type="dxa"/>
+          </w:tcPr>
+          <w:p>
+            <w:pPr>
+              <w:rPr>
+                <w:lang w:val="da-DK"/>
+              </w:rPr>
+            </w:pPr>
+            <w:proofErr w:type="spellStart"/>
+            <w:r>
+              <w:rPr>
+                <w:lang w:val="da-DK"/>
+              </w:rPr>
+              <w:t>Intressent</w:t>
+            </w:r>
+            <w:proofErr w:type="spellEnd"/>
+            <w:r>
+              <w:rPr>
+                <w:lang w:val="da-DK"/>
+              </w:rPr>
+              <w:t xml:space="preserve"> analyse fix.</w:t>
+            </w:r>
+          </w:p>
+        </w:tc>
+        <w:tc>
+          <w:tcPr>
+            <w:tcW w:w="1933" w:type="dxa"/>
+          </w:tcPr>
+          <w:p>
+            <w:pPr>
+              <w:rPr>
+                <w:lang w:val="da-DK"/>
+              </w:rPr>
+            </w:pPr>
+            <w:r>
+              <w:rPr>
+                <w:lang w:val="da-DK"/>
+              </w:rPr>
+              <w:t>Jonas</w:t>
+            </w:r>
+          </w:p>
+        </w:tc>
+      </w:tr>
     </w:tbl>
     <w:p>
       <w:pPr>
         <w:rPr>
-          <w:lang w:val="en-US"/>
-        </w:rPr>
-      </w:pPr>
-    </w:p>
-    <w:p>
-      <w:pPr>
-        <w:rPr>
-          <w:lang w:val="en-US"/>
-        </w:rPr>
-      </w:pPr>
-    </w:p>
-    <w:p>
-      <w:pPr>
-        <w:rPr>
-          <w:b/>
-          <w:sz w:val="24"/>
-          <w:lang w:val="en-US"/>
-        </w:rPr>
-      </w:pPr>
-      <w:r>
-        <w:rPr>
-          <w:b/>
-          <w:sz w:val="24"/>
-          <w:lang w:val="en-US"/>
+          <w:lang w:val="da-DK"/>
+        </w:rPr>
+      </w:pPr>
+    </w:p>
+    <w:p>
+      <w:pPr>
+        <w:pStyle w:val="Overskrift2"/>
+        <w:rPr>
+          <w:lang w:val="da-DK"/>
+        </w:rPr>
+      </w:pPr>
+      <w:r>
+        <w:rPr>
+          <w:lang w:val="da-DK"/>
         </w:rPr>
         <w:t>Vision</w:t>
       </w:r>
       <w:r>
         <w:rPr>
-          <w:b/>
-          <w:sz w:val="24"/>
-          <w:lang w:val="en-US"/>
+          <w:lang w:val="da-DK"/>
         </w:rPr>
         <w:t>s</w:t>
       </w:r>
       <w:r>
         <w:rPr>
-          <w:b/>
-          <w:sz w:val="24"/>
-          <w:lang w:val="en-US"/>
-        </w:rPr>
-        <w:t xml:space="preserve"> </w:t>
-      </w:r>
-      <w:proofErr w:type="spellStart"/>
-      <w:r>
-        <w:rPr>
-          <w:b/>
-          <w:sz w:val="24"/>
-          <w:lang w:val="en-US"/>
-        </w:rPr>
-        <w:t>tekst</w:t>
-      </w:r>
-      <w:proofErr w:type="spellEnd"/>
-      <w:r>
-        <w:rPr>
-          <w:b/>
-          <w:sz w:val="24"/>
-          <w:lang w:val="en-US"/>
+          <w:lang w:val="da-DK"/>
+        </w:rPr>
+        <w:t xml:space="preserve"> tekst</w:t>
+      </w:r>
+      <w:r>
+        <w:rPr>
+          <w:lang w:val="da-DK"/>
         </w:rPr>
         <w:t>:</w:t>
       </w:r>
@@ -653,14 +762,7 @@
         <w:rPr>
           <w:lang w:val="da-DK"/>
         </w:rPr>
-        <w:t xml:space="preserve">Dette system er konstrueret til de brugere der ønsker at bestille flexture ved </w:t>
-      </w:r>
-      <w:proofErr w:type="spellStart"/>
-      <w:r>
-        <w:rPr>
-          <w:lang w:val="da-DK"/>
-        </w:rPr>
-        <w:t>Midt</w:t>
+        <w:t>Dette system er konstrueret til de brugere der ønsker at bestille flexture ved Midt</w:t>
       </w:r>
       <w:r>
         <w:rPr>
@@ -672,23 +774,14 @@
         <w:rPr>
           <w:lang w:val="da-DK"/>
         </w:rPr>
-        <w:t>rafik</w:t>
-      </w:r>
-      <w:proofErr w:type="spellEnd"/>
-      <w:r>
-        <w:rPr>
-          <w:lang w:val="da-DK"/>
-        </w:rPr>
-        <w:t xml:space="preserve"> ved hjælp af deres computere. Systemet indeholder alt hvad der er behov for at en bruger kan både udregne prisen, og bestille en flextur ved </w:t>
-      </w:r>
-      <w:proofErr w:type="spellStart"/>
+        <w:t xml:space="preserve">rafik ved hjælp af deres computere. Systemet indeholder alt hvad der er behov for at en bruger kan både udregne prisen, og bestille en flextur ved </w:t>
+      </w:r>
       <w:r>
         <w:rPr>
           <w:lang w:val="da-DK"/>
         </w:rPr>
         <w:t>MidtTrafik</w:t>
       </w:r>
-      <w:proofErr w:type="spellEnd"/>
       <w:r>
         <w:rPr>
           <w:lang w:val="da-DK"/>
@@ -710,31 +803,19 @@
     </w:p>
     <w:p>
       <w:pPr>
-        <w:rPr>
-          <w:lang w:val="da-DK"/>
-        </w:rPr>
-      </w:pPr>
-    </w:p>
-    <w:p>
-      <w:pPr>
-        <w:rPr>
-          <w:b/>
-          <w:sz w:val="24"/>
-          <w:lang w:val="da-DK"/>
-        </w:rPr>
-      </w:pPr>
-      <w:r>
-        <w:rPr>
-          <w:b/>
-          <w:sz w:val="24"/>
+        <w:pStyle w:val="Overskrift2"/>
+        <w:rPr>
+          <w:lang w:val="da-DK"/>
+        </w:rPr>
+      </w:pPr>
+      <w:r>
+        <w:rPr>
           <w:lang w:val="da-DK"/>
         </w:rPr>
         <w:t>Interessenter</w:t>
       </w:r>
       <w:r>
         <w:rPr>
-          <w:b/>
-          <w:sz w:val="24"/>
           <w:lang w:val="da-DK"/>
         </w:rPr>
         <w:t xml:space="preserve">: </w:t>
@@ -755,7 +836,7 @@
     </w:p>
     <w:p>
       <w:pPr>
-        <w:pStyle w:val="ListParagraph"/>
+        <w:pStyle w:val="Listeafsnit"/>
         <w:numPr>
           <w:ilvl w:val="0"/>
           <w:numId w:val="4"/>
@@ -764,18 +845,22 @@
           <w:lang w:val="da-DK"/>
         </w:rPr>
       </w:pPr>
-      <w:proofErr w:type="spellStart"/>
       <w:r>
         <w:rPr>
           <w:lang w:val="da-DK"/>
         </w:rPr>
         <w:t>MidtTrafik</w:t>
       </w:r>
-      <w:proofErr w:type="spellEnd"/>
-    </w:p>
-    <w:p>
-      <w:pPr>
-        <w:pStyle w:val="ListParagraph"/>
+      <w:r>
+        <w:rPr>
+          <w:lang w:val="da-DK"/>
+        </w:rPr>
+        <w:t xml:space="preserve"> (selskab)</w:t>
+      </w:r>
+    </w:p>
+    <w:p>
+      <w:pPr>
+        <w:pStyle w:val="Listeafsnit"/>
         <w:numPr>
           <w:ilvl w:val="0"/>
           <w:numId w:val="4"/>
@@ -784,24 +869,16 @@
           <w:lang w:val="da-DK"/>
         </w:rPr>
       </w:pPr>
-      <w:proofErr w:type="spellStart"/>
-      <w:r>
-        <w:rPr>
-          <w:lang w:val="da-DK"/>
-        </w:rPr>
-        <w:t>MidtTrafiks</w:t>
-      </w:r>
-      <w:proofErr w:type="spellEnd"/>
-      <w:r>
-        <w:rPr>
-          <w:lang w:val="da-DK"/>
-        </w:rPr>
-        <w:t xml:space="preserve"> kunder</w:t>
-      </w:r>
-    </w:p>
-    <w:p>
-      <w:pPr>
-        <w:pStyle w:val="ListParagraph"/>
+      <w:r>
+        <w:rPr>
+          <w:lang w:val="da-DK"/>
+        </w:rPr>
+        <w:t>MidtTrafik (personale)</w:t>
+      </w:r>
+    </w:p>
+    <w:p>
+      <w:pPr>
+        <w:pStyle w:val="Listeafsnit"/>
         <w:numPr>
           <w:ilvl w:val="0"/>
           <w:numId w:val="4"/>
@@ -814,6 +891,24 @@
         <w:rPr>
           <w:lang w:val="da-DK"/>
         </w:rPr>
+        <w:t>MidtTrafiks kunder</w:t>
+      </w:r>
+    </w:p>
+    <w:p>
+      <w:pPr>
+        <w:pStyle w:val="Listeafsnit"/>
+        <w:numPr>
+          <w:ilvl w:val="0"/>
+          <w:numId w:val="4"/>
+        </w:numPr>
+        <w:rPr>
+          <w:lang w:val="da-DK"/>
+        </w:rPr>
+      </w:pPr>
+      <w:r>
+        <w:rPr>
+          <w:lang w:val="da-DK"/>
+        </w:rPr>
         <w:t>Datatilsynet</w:t>
       </w:r>
     </w:p>
@@ -829,23 +924,58 @@
         </w:rPr>
         <w:t>Vi har gjort os disse overvejelser efter de behov og krav som er fremført i opgavebeskrivelsen</w:t>
       </w:r>
-    </w:p>
-    <w:p>
-      <w:pPr>
-        <w:rPr>
-          <w:lang w:val="da-DK"/>
-        </w:rPr>
-      </w:pPr>
-      <w:r>
-        <w:rPr>
-          <w:noProof/>
-          <w:lang w:val="en-US" w:eastAsia="ko-KR"/>
-        </w:rPr>
+      <w:r>
+        <w:rPr>
+          <w:lang w:val="da-DK"/>
+        </w:rPr>
+        <w:t>.</w:t>
+      </w:r>
+    </w:p>
+    <w:p>
+      <w:pPr>
+        <w:rPr>
+          <w:lang w:val="da-DK"/>
+        </w:rPr>
+      </w:pPr>
+      <w:r>
         <w:drawing>
-          <wp:inline distT="0" distB="0" distL="0" distR="0">
-            <wp:extent cx="5357374" cy="2597122"/>
-            <wp:effectExtent l="0" t="0" r="0" b="0"/>
-            <wp:docPr id="6" name="Billede 6"/>
+          <wp:anchor distT="0" distB="0" distL="114300" distR="114300" simplePos="0" relativeHeight="251658240" behindDoc="1" locked="0" layoutInCell="1" allowOverlap="1">
+            <wp:simplePos x="0" y="0"/>
+            <wp:positionH relativeFrom="column">
+              <wp:posOffset>0</wp:posOffset>
+            </wp:positionH>
+            <wp:positionV relativeFrom="paragraph">
+              <wp:posOffset>0</wp:posOffset>
+            </wp:positionV>
+            <wp:extent cx="5731510" cy="3873500"/>
+            <wp:effectExtent l="0" t="0" r="2540" b="0"/>
+            <wp:wrapTight wrapText="bothSides">
+              <wp:wrapPolygon edited="0">
+                <wp:start x="0" y="0"/>
+                <wp:lineTo x="0" y="21458"/>
+                <wp:lineTo x="21538" y="21458"/>
+                <wp:lineTo x="21538" y="21246"/>
+                <wp:lineTo x="21322" y="20927"/>
+                <wp:lineTo x="21035" y="20396"/>
+                <wp:lineTo x="21251" y="19334"/>
+                <wp:lineTo x="20174" y="18803"/>
+                <wp:lineTo x="21538" y="18484"/>
+                <wp:lineTo x="21538" y="11260"/>
+                <wp:lineTo x="21107" y="10517"/>
+                <wp:lineTo x="20533" y="10198"/>
+                <wp:lineTo x="21394" y="9242"/>
+                <wp:lineTo x="21251" y="8498"/>
+                <wp:lineTo x="17661" y="8498"/>
+                <wp:lineTo x="21035" y="8073"/>
+                <wp:lineTo x="21251" y="7224"/>
+                <wp:lineTo x="19671" y="6799"/>
+                <wp:lineTo x="20676" y="6799"/>
+                <wp:lineTo x="21538" y="6055"/>
+                <wp:lineTo x="21538" y="0"/>
+                <wp:lineTo x="0" y="0"/>
+              </wp:wrapPolygon>
+            </wp:wrapTight>
+            <wp:docPr id="1" name="Billede 1"/>
             <wp:cNvGraphicFramePr>
               <a:graphicFrameLocks xmlns:a="http://schemas.openxmlformats.org/drawingml/2006/main" noChangeAspect="1"/>
             </wp:cNvGraphicFramePr>
@@ -853,26 +983,28 @@
               <a:graphicData uri="http://schemas.openxmlformats.org/drawingml/2006/picture">
                 <pic:pic xmlns:pic="http://schemas.openxmlformats.org/drawingml/2006/picture">
                   <pic:nvPicPr>
-                    <pic:cNvPr id="0" name="Picture 6"/>
+                    <pic:cNvPr id="0" name="Picture 5"/>
                     <pic:cNvPicPr>
                       <a:picLocks noChangeAspect="1" noChangeArrowheads="1"/>
                     </pic:cNvPicPr>
                   </pic:nvPicPr>
-                  <pic:blipFill rotWithShape="1">
-                    <a:blip r:embed="rId5">
+                  <pic:blipFill>
+                    <a:blip r:embed="rId6">
                       <a:extLst>
                         <a:ext uri="{28A0092B-C50C-407E-A947-70E740481C1C}">
                           <a14:useLocalDpi xmlns:a14="http://schemas.microsoft.com/office/drawing/2010/main" val="0"/>
                         </a:ext>
                       </a:extLst>
                     </a:blip>
-                    <a:srcRect r="19634" b="18835"/>
-                    <a:stretch/>
+                    <a:srcRect/>
+                    <a:stretch>
+                      <a:fillRect/>
+                    </a:stretch>
                   </pic:blipFill>
                   <pic:spPr bwMode="auto">
                     <a:xfrm>
                       <a:off x="0" y="0"/>
-                      <a:ext cx="5372164" cy="2604292"/>
+                      <a:ext cx="5731510" cy="3873500"/>
                     </a:xfrm>
                     <a:prstGeom prst="rect">
                       <a:avLst/>
@@ -881,73 +1013,36 @@
                     <a:ln>
                       <a:noFill/>
                     </a:ln>
-                    <a:extLst>
-                      <a:ext uri="{53640926-AAD7-44D8-BBD7-CCE9431645EC}">
-                        <a14:shadowObscured xmlns:a14="http://schemas.microsoft.com/office/drawing/2010/main"/>
-                      </a:ext>
-                    </a:extLst>
                   </pic:spPr>
                 </pic:pic>
               </a:graphicData>
             </a:graphic>
-          </wp:inline>
+            <wp14:sizeRelH relativeFrom="page">
+              <wp14:pctWidth>0</wp14:pctWidth>
+            </wp14:sizeRelH>
+            <wp14:sizeRelV relativeFrom="page">
+              <wp14:pctHeight>0</wp14:pctHeight>
+            </wp14:sizeRelV>
+          </wp:anchor>
         </w:drawing>
       </w:r>
     </w:p>
     <w:p>
       <w:pPr>
-        <w:rPr>
-          <w:lang w:val="da-DK"/>
-        </w:rPr>
-      </w:pPr>
-    </w:p>
-    <w:p>
-      <w:pPr>
-        <w:rPr>
-          <w:b/>
-          <w:sz w:val="24"/>
-          <w:lang w:val="da-DK"/>
-        </w:rPr>
-      </w:pPr>
-    </w:p>
-    <w:p>
-      <w:pPr>
-        <w:rPr>
-          <w:b/>
-          <w:sz w:val="24"/>
-          <w:lang w:val="da-DK"/>
-        </w:rPr>
-      </w:pPr>
-    </w:p>
-    <w:p>
-      <w:pPr>
-        <w:rPr>
-          <w:b/>
-          <w:sz w:val="24"/>
-          <w:lang w:val="da-DK"/>
-        </w:rPr>
-      </w:pPr>
-    </w:p>
-    <w:p>
-      <w:pPr>
-        <w:rPr>
-          <w:b/>
-          <w:sz w:val="24"/>
-          <w:lang w:val="da-DK"/>
-        </w:rPr>
-      </w:pPr>
-      <w:r>
-        <w:rPr>
-          <w:b/>
-          <w:sz w:val="24"/>
-          <w:lang w:val="da-DK"/>
-        </w:rPr>
+        <w:pStyle w:val="Overskrift2"/>
+        <w:rPr>
+          <w:lang w:val="da-DK"/>
+        </w:rPr>
+      </w:pPr>
+      <w:r>
+        <w:rPr>
+          <w:lang w:val="da-DK"/>
+        </w:rPr>
+        <w:lastRenderedPageBreak/>
         <w:t>Featureliste</w:t>
       </w:r>
       <w:r>
         <w:rPr>
-          <w:b/>
-          <w:sz w:val="24"/>
           <w:lang w:val="da-DK"/>
         </w:rPr>
         <w:t>:</w:t>
@@ -1355,8 +1450,6 @@
           <w:lang w:val="da-DK"/>
         </w:rPr>
       </w:pPr>
-      <w:bookmarkStart w:id="0" w:name="_GoBack"/>
-      <w:bookmarkEnd w:id="0"/>
     </w:p>
     <w:p>
       <w:pPr>
@@ -1465,6 +1558,8 @@
           <w:lang w:val="da-DK"/>
         </w:rPr>
       </w:pPr>
+      <w:bookmarkStart w:id="0" w:name="_GoBack"/>
+      <w:bookmarkEnd w:id="0"/>
     </w:p>
     <w:sectPr>
       <w:pgSz w:w="11906" w:h="16838"/>
@@ -1477,7 +1572,7 @@
 </file>
 
 <file path=word/numbering.xml><?xml version="1.0" encoding="utf-8"?>
-<w:numbering xmlns:wpc="http://schemas.microsoft.com/office/word/2010/wordprocessingCanvas" xmlns:cx="http://schemas.microsoft.com/office/drawing/2014/chartex" xmlns:cx1="http://schemas.microsoft.com/office/drawing/2015/9/8/chartex" xmlns:mc="http://schemas.openxmlformats.org/markup-compatibility/2006" xmlns:o="urn:schemas-microsoft-com:office:office" xmlns:r="http://schemas.openxmlformats.org/officeDocument/2006/relationships" xmlns:m="http://schemas.openxmlformats.org/officeDocument/2006/math" xmlns:v="urn:schemas-microsoft-com:vml" xmlns:wp14="http://schemas.microsoft.com/office/word/2010/wordprocessingDrawing" xmlns:wp="http://schemas.openxmlformats.org/drawingml/2006/wordprocessingDrawing" xmlns:w10="urn:schemas-microsoft-com:office:word" xmlns:w="http://schemas.openxmlformats.org/wordprocessingml/2006/main" xmlns:w14="http://schemas.microsoft.com/office/word/2010/wordml" xmlns:w15="http://schemas.microsoft.com/office/word/2012/wordml" xmlns:w16se="http://schemas.microsoft.com/office/word/2015/wordml/symex" xmlns:wpg="http://schemas.microsoft.com/office/word/2010/wordprocessingGroup" xmlns:wpi="http://schemas.microsoft.com/office/word/2010/wordprocessingInk" xmlns:wne="http://schemas.microsoft.com/office/word/2006/wordml" xmlns:wps="http://schemas.microsoft.com/office/word/2010/wordprocessingShape" mc:Ignorable="w14 w15 w16se wp14">
+<w:numbering xmlns:wpc="http://schemas.microsoft.com/office/word/2010/wordprocessingCanvas" xmlns:mc="http://schemas.openxmlformats.org/markup-compatibility/2006" xmlns:o="urn:schemas-microsoft-com:office:office" xmlns:r="http://schemas.openxmlformats.org/officeDocument/2006/relationships" xmlns:m="http://schemas.openxmlformats.org/officeDocument/2006/math" xmlns:v="urn:schemas-microsoft-com:vml" xmlns:wp14="http://schemas.microsoft.com/office/word/2010/wordprocessingDrawing" xmlns:wp="http://schemas.openxmlformats.org/drawingml/2006/wordprocessingDrawing" xmlns:w10="urn:schemas-microsoft-com:office:word" xmlns:w="http://schemas.openxmlformats.org/wordprocessingml/2006/main" xmlns:w14="http://schemas.microsoft.com/office/word/2010/wordml" xmlns:w15="http://schemas.microsoft.com/office/word/2012/wordml" xmlns:wpg="http://schemas.microsoft.com/office/word/2010/wordprocessingGroup" xmlns:wpi="http://schemas.microsoft.com/office/word/2010/wordprocessingInk" xmlns:wne="http://schemas.microsoft.com/office/word/2006/wordml" xmlns:wps="http://schemas.microsoft.com/office/word/2010/wordprocessingShape" mc:Ignorable="w14 w15 wp14">
   <w:abstractNum w:abstractNumId="0" w15:restartNumberingAfterBreak="0">
     <w:nsid w:val="3B3B110F"/>
     <w:multiLevelType w:val="multilevel"/>
@@ -1731,7 +1826,7 @@
 </file>
 
 <file path=word/styles.xml><?xml version="1.0" encoding="utf-8"?>
-<w:styles xmlns:mc="http://schemas.openxmlformats.org/markup-compatibility/2006" xmlns:r="http://schemas.openxmlformats.org/officeDocument/2006/relationships" xmlns:w="http://schemas.openxmlformats.org/wordprocessingml/2006/main" xmlns:w14="http://schemas.microsoft.com/office/word/2010/wordml" xmlns:w15="http://schemas.microsoft.com/office/word/2012/wordml" xmlns:w16se="http://schemas.microsoft.com/office/word/2015/wordml/symex" mc:Ignorable="w14 w15 w16se">
+<w:styles xmlns:mc="http://schemas.openxmlformats.org/markup-compatibility/2006" xmlns:r="http://schemas.openxmlformats.org/officeDocument/2006/relationships" xmlns:w="http://schemas.openxmlformats.org/wordprocessingml/2006/main" xmlns:w14="http://schemas.microsoft.com/office/word/2010/wordml" xmlns:w15="http://schemas.microsoft.com/office/word/2012/wordml" mc:Ignorable="w14 w15">
   <w:docDefaults>
     <w:rPrDefault>
       <w:rPr>
@@ -2124,13 +2219,56 @@
     <w:name w:val="Normal"/>
     <w:qFormat/>
   </w:style>
-  <w:style w:type="character" w:default="1" w:styleId="DefaultParagraphFont">
+  <w:style w:type="paragraph" w:styleId="Overskrift1">
+    <w:name w:val="heading 1"/>
+    <w:basedOn w:val="Normal"/>
+    <w:next w:val="Normal"/>
+    <w:link w:val="Overskrift1Tegn"/>
+    <w:uiPriority w:val="9"/>
+    <w:qFormat/>
+    <w:rsid w:val="00B1283D"/>
+    <w:pPr>
+      <w:keepNext/>
+      <w:keepLines/>
+      <w:spacing w:before="240" w:after="0"/>
+      <w:outlineLvl w:val="0"/>
+    </w:pPr>
+    <w:rPr>
+      <w:rFonts w:asciiTheme="majorHAnsi" w:eastAsiaTheme="majorEastAsia" w:hAnsiTheme="majorHAnsi" w:cstheme="majorBidi"/>
+      <w:color w:val="2E74B5" w:themeColor="accent1" w:themeShade="BF"/>
+      <w:sz w:val="32"/>
+      <w:szCs w:val="32"/>
+    </w:rPr>
+  </w:style>
+  <w:style w:type="paragraph" w:styleId="Overskrift2">
+    <w:name w:val="heading 2"/>
+    <w:basedOn w:val="Normal"/>
+    <w:next w:val="Normal"/>
+    <w:link w:val="Overskrift2Tegn"/>
+    <w:uiPriority w:val="9"/>
+    <w:unhideWhenUsed/>
+    <w:qFormat/>
+    <w:rsid w:val="00B1283D"/>
+    <w:pPr>
+      <w:keepNext/>
+      <w:keepLines/>
+      <w:spacing w:before="40" w:after="0"/>
+      <w:outlineLvl w:val="1"/>
+    </w:pPr>
+    <w:rPr>
+      <w:rFonts w:asciiTheme="majorHAnsi" w:eastAsiaTheme="majorEastAsia" w:hAnsiTheme="majorHAnsi" w:cstheme="majorBidi"/>
+      <w:color w:val="2E74B5" w:themeColor="accent1" w:themeShade="BF"/>
+      <w:sz w:val="26"/>
+      <w:szCs w:val="26"/>
+    </w:rPr>
+  </w:style>
+  <w:style w:type="character" w:default="1" w:styleId="Standardskrifttypeiafsnit">
     <w:name w:val="Default Paragraph Font"/>
     <w:uiPriority w:val="1"/>
     <w:semiHidden/>
     <w:unhideWhenUsed/>
   </w:style>
-  <w:style w:type="table" w:default="1" w:styleId="TableNormal">
+  <w:style w:type="table" w:default="1" w:styleId="Tabel-Normal">
     <w:name w:val="Normal Table"/>
     <w:uiPriority w:val="99"/>
     <w:semiHidden/>
@@ -2145,16 +2283,16 @@
       </w:tblCellMar>
     </w:tblPr>
   </w:style>
-  <w:style w:type="numbering" w:default="1" w:styleId="NoList">
+  <w:style w:type="numbering" w:default="1" w:styleId="Ingenoversigt">
     <w:name w:val="No List"/>
     <w:uiPriority w:val="99"/>
     <w:semiHidden/>
     <w:unhideWhenUsed/>
   </w:style>
-  <w:style w:type="paragraph" w:styleId="HTMLPreformatted">
+  <w:style w:type="paragraph" w:styleId="FormateretHTML">
     <w:name w:val="HTML Preformatted"/>
     <w:basedOn w:val="Normal"/>
-    <w:link w:val="HTMLPreformattedChar"/>
+    <w:link w:val="FormateretHTMLTegn"/>
     <w:uiPriority w:val="99"/>
     <w:semiHidden/>
     <w:unhideWhenUsed/>
@@ -2187,10 +2325,10 @@
       <w:lang w:eastAsia="en-GB"/>
     </w:rPr>
   </w:style>
-  <w:style w:type="character" w:customStyle="1" w:styleId="HTMLPreformattedChar">
-    <w:name w:val="HTML Preformatted Char"/>
-    <w:basedOn w:val="DefaultParagraphFont"/>
-    <w:link w:val="HTMLPreformatted"/>
+  <w:style w:type="character" w:customStyle="1" w:styleId="FormateretHTMLTegn">
+    <w:name w:val="Formateret HTML Tegn"/>
+    <w:basedOn w:val="Standardskrifttypeiafsnit"/>
+    <w:link w:val="FormateretHTML"/>
     <w:uiPriority w:val="99"/>
     <w:semiHidden/>
     <w:rsid w:val="00931D06"/>
@@ -2201,9 +2339,9 @@
       <w:lang w:eastAsia="en-GB"/>
     </w:rPr>
   </w:style>
-  <w:style w:type="table" w:styleId="TableGrid">
+  <w:style w:type="table" w:styleId="Tabel-Gitter">
     <w:name w:val="Table Grid"/>
-    <w:basedOn w:val="TableNormal"/>
+    <w:basedOn w:val="Tabel-Normal"/>
     <w:uiPriority w:val="39"/>
     <w:rsid w:val="00EB6CAC"/>
     <w:pPr>
@@ -2220,7 +2358,7 @@
       </w:tblBorders>
     </w:tblPr>
   </w:style>
-  <w:style w:type="paragraph" w:styleId="ListParagraph">
+  <w:style w:type="paragraph" w:styleId="Listeafsnit">
     <w:name w:val="List Paragraph"/>
     <w:basedOn w:val="Normal"/>
     <w:uiPriority w:val="34"/>
@@ -2230,6 +2368,32 @@
       <w:ind w:left="720"/>
       <w:contextualSpacing/>
     </w:pPr>
+  </w:style>
+  <w:style w:type="character" w:customStyle="1" w:styleId="Overskrift1Tegn">
+    <w:name w:val="Overskrift 1 Tegn"/>
+    <w:basedOn w:val="Standardskrifttypeiafsnit"/>
+    <w:link w:val="Overskrift1"/>
+    <w:uiPriority w:val="9"/>
+    <w:rsid w:val="00B1283D"/>
+    <w:rPr>
+      <w:rFonts w:asciiTheme="majorHAnsi" w:eastAsiaTheme="majorEastAsia" w:hAnsiTheme="majorHAnsi" w:cstheme="majorBidi"/>
+      <w:color w:val="2E74B5" w:themeColor="accent1" w:themeShade="BF"/>
+      <w:sz w:val="32"/>
+      <w:szCs w:val="32"/>
+    </w:rPr>
+  </w:style>
+  <w:style w:type="character" w:customStyle="1" w:styleId="Overskrift2Tegn">
+    <w:name w:val="Overskrift 2 Tegn"/>
+    <w:basedOn w:val="Standardskrifttypeiafsnit"/>
+    <w:link w:val="Overskrift2"/>
+    <w:uiPriority w:val="9"/>
+    <w:rsid w:val="00B1283D"/>
+    <w:rPr>
+      <w:rFonts w:asciiTheme="majorHAnsi" w:eastAsiaTheme="majorEastAsia" w:hAnsiTheme="majorHAnsi" w:cstheme="majorBidi"/>
+      <w:color w:val="2E74B5" w:themeColor="accent1" w:themeShade="BF"/>
+      <w:sz w:val="26"/>
+      <w:szCs w:val="26"/>
+    </w:rPr>
   </w:style>
 </w:styles>
 </file>
@@ -2493,4 +2657,16 @@
     </a:ext>
   </a:extLst>
 </a:theme>
+</file>
+
+<file path=customXml/item1.xml><?xml version="1.0" encoding="utf-8"?>
+<b:Sources xmlns:b="http://schemas.openxmlformats.org/officeDocument/2006/bibliography" xmlns="http://schemas.openxmlformats.org/officeDocument/2006/bibliography" SelectedStyle="\APASixthEditionOfficeOnline.xsl" StyleName="APA" Version="6"/>
+</file>
+
+<file path=customXml/itemProps1.xml><?xml version="1.0" encoding="utf-8"?>
+<ds:datastoreItem xmlns:ds="http://schemas.openxmlformats.org/officeDocument/2006/customXml" ds:itemID="{80D89B36-973B-4D3C-BED9-87F0D1C4993F}">
+  <ds:schemaRefs>
+    <ds:schemaRef ds:uri="http://schemas.openxmlformats.org/officeDocument/2006/bibliography"/>
+  </ds:schemaRefs>
+</ds:datastoreItem>
 </file>
</xml_diff>